<commit_message>
Faza 4 - ispravka naziva kolone
</commit_message>
<xml_diff>
--- a/Dokumentacija/Faza 4 - Modeliranje baze podataka/SpecifikacijaBaze.docx
+++ b/Dokumentacija/Faza 4 - Modeliranje baze podataka/SpecifikacijaBaze.docx
@@ -756,8 +756,6 @@
               </w:rPr>
               <w:t>v</w:t>
             </w:r>
-            <w:bookmarkStart w:id="0" w:name="_GoBack"/>
-            <w:bookmarkEnd w:id="0"/>
             <w:r>
               <w:rPr>
                 <w:b/>
@@ -1354,10 +1352,10 @@
           <w:lang w:val="sr-Latn-CS"/>
         </w:rPr>
       </w:pPr>
-      <w:bookmarkStart w:id="1" w:name="_Toc391768024"/>
-      <w:bookmarkStart w:id="2" w:name="_Toc440894902"/>
-      <w:bookmarkStart w:id="3" w:name="_Toc458506842"/>
-      <w:bookmarkStart w:id="4" w:name="_Toc458506891"/>
+      <w:bookmarkStart w:id="0" w:name="_Toc391768024"/>
+      <w:bookmarkStart w:id="1" w:name="_Toc440894902"/>
+      <w:bookmarkStart w:id="2" w:name="_Toc458506842"/>
+      <w:bookmarkStart w:id="3" w:name="_Toc458506891"/>
     </w:p>
     <w:p>
       <w:pPr>
@@ -1374,7 +1372,7 @@
         </w:rPr>
         <w:br w:type="page"/>
       </w:r>
-      <w:bookmarkStart w:id="5" w:name="_Toc165398415"/>
+      <w:bookmarkStart w:id="4" w:name="_Toc165398415"/>
       <w:r>
         <w:rPr>
           <w:noProof/>
@@ -1390,43 +1388,43 @@
         </w:rPr>
         <w:tab/>
       </w:r>
+      <w:bookmarkEnd w:id="0"/>
       <w:bookmarkEnd w:id="1"/>
       <w:bookmarkEnd w:id="2"/>
       <w:bookmarkEnd w:id="3"/>
+      <w:r>
+        <w:rPr>
+          <w:noProof/>
+          <w:lang w:val="sr-Latn-CS"/>
+        </w:rPr>
+        <w:t>Uvod</w:t>
+      </w:r>
       <w:bookmarkEnd w:id="4"/>
-      <w:r>
-        <w:rPr>
-          <w:noProof/>
-          <w:lang w:val="sr-Latn-CS"/>
-        </w:rPr>
-        <w:t>Uvod</w:t>
+    </w:p>
+    <w:p>
+      <w:pPr>
+        <w:pStyle w:val="Heading2"/>
+        <w:rPr>
+          <w:noProof/>
+          <w:lang w:val="sr-Latn-CS"/>
+        </w:rPr>
+      </w:pPr>
+      <w:bookmarkStart w:id="5" w:name="_Toc391768026"/>
+      <w:bookmarkStart w:id="6" w:name="_Toc440894904"/>
+      <w:bookmarkStart w:id="7" w:name="_Toc458506844"/>
+      <w:bookmarkStart w:id="8" w:name="_Toc458506893"/>
+      <w:bookmarkStart w:id="9" w:name="_Toc165398416"/>
+      <w:r>
+        <w:rPr>
+          <w:noProof/>
+          <w:lang w:val="sr-Latn-CS"/>
+        </w:rPr>
+        <w:t>1.1</w:t>
       </w:r>
       <w:bookmarkEnd w:id="5"/>
-    </w:p>
-    <w:p>
-      <w:pPr>
-        <w:pStyle w:val="Heading2"/>
-        <w:rPr>
-          <w:noProof/>
-          <w:lang w:val="sr-Latn-CS"/>
-        </w:rPr>
-      </w:pPr>
-      <w:bookmarkStart w:id="6" w:name="_Toc391768026"/>
-      <w:bookmarkStart w:id="7" w:name="_Toc440894904"/>
-      <w:bookmarkStart w:id="8" w:name="_Toc458506844"/>
-      <w:bookmarkStart w:id="9" w:name="_Toc458506893"/>
-      <w:bookmarkStart w:id="10" w:name="_Toc165398416"/>
-      <w:r>
-        <w:rPr>
-          <w:noProof/>
-          <w:lang w:val="sr-Latn-CS"/>
-        </w:rPr>
-        <w:t>1.1</w:t>
-      </w:r>
       <w:bookmarkEnd w:id="6"/>
       <w:bookmarkEnd w:id="7"/>
       <w:bookmarkEnd w:id="8"/>
-      <w:bookmarkEnd w:id="9"/>
       <w:r>
         <w:rPr>
           <w:noProof/>
@@ -1435,7 +1433,7 @@
         <w:tab/>
         <w:t>Namena</w:t>
       </w:r>
-      <w:bookmarkEnd w:id="10"/>
+      <w:bookmarkEnd w:id="9"/>
     </w:p>
     <w:p>
       <w:pPr>
@@ -1686,13 +1684,7 @@
         <w:rPr>
           <w:noProof/>
         </w:rPr>
-        <w:t xml:space="preserve">okument služi kao osnova za razvoj detaljne projektne specifikacije posmatranog podsistema, </w:t>
-      </w:r>
-      <w:r>
-        <w:rPr>
-          <w:noProof/>
-        </w:rPr>
-        <w:t>implementaciju i testiranje.</w:t>
+        <w:t>okument služi kao osnova za razvoj detaljne projektne specifikacije posmatranog podsistema, implementaciju i testiranje.</w:t>
       </w:r>
       <w:r>
         <w:rPr>
@@ -1725,11 +1717,11 @@
           <w:lang w:val="sr-Latn-CS"/>
         </w:rPr>
       </w:pPr>
-      <w:bookmarkStart w:id="11" w:name="_Toc391768027"/>
-      <w:bookmarkStart w:id="12" w:name="_Toc440894905"/>
-      <w:bookmarkStart w:id="13" w:name="_Toc458506845"/>
-      <w:bookmarkStart w:id="14" w:name="_Toc458506894"/>
-      <w:bookmarkStart w:id="15" w:name="_Toc165398417"/>
+      <w:bookmarkStart w:id="10" w:name="_Toc391768027"/>
+      <w:bookmarkStart w:id="11" w:name="_Toc440894905"/>
+      <w:bookmarkStart w:id="12" w:name="_Toc458506845"/>
+      <w:bookmarkStart w:id="13" w:name="_Toc458506894"/>
+      <w:bookmarkStart w:id="14" w:name="_Toc165398417"/>
       <w:r>
         <w:rPr>
           <w:noProof/>
@@ -1744,18 +1736,18 @@
         </w:rPr>
         <w:tab/>
       </w:r>
+      <w:bookmarkEnd w:id="10"/>
       <w:bookmarkEnd w:id="11"/>
       <w:bookmarkEnd w:id="12"/>
       <w:bookmarkEnd w:id="13"/>
+      <w:r>
+        <w:rPr>
+          <w:noProof/>
+          <w:lang w:val="sr-Latn-CS"/>
+        </w:rPr>
+        <w:t>Ciljne grupe</w:t>
+      </w:r>
       <w:bookmarkEnd w:id="14"/>
-      <w:r>
-        <w:rPr>
-          <w:noProof/>
-          <w:lang w:val="sr-Latn-CS"/>
-        </w:rPr>
-        <w:t>Ciljne grupe</w:t>
-      </w:r>
-      <w:bookmarkEnd w:id="15"/>
     </w:p>
     <w:p>
       <w:pPr>
@@ -1907,14 +1899,7 @@
           <w:noProof/>
           <w:lang w:val="sr-Latn-CS"/>
         </w:rPr>
-        <w:t xml:space="preserve">Razvojnom timu dokument </w:t>
-      </w:r>
-      <w:r>
-        <w:rPr>
-          <w:noProof/>
-          <w:lang w:val="sr-Latn-CS"/>
-        </w:rPr>
-        <w:t>služi kao osnova za dizajn i implementaciju.</w:t>
+        <w:t>Razvojnom timu dokument služi kao osnova za dizajn i implementaciju.</w:t>
       </w:r>
     </w:p>
     <w:p>
@@ -1934,11 +1919,11 @@
           <w:lang w:val="sr-Latn-CS"/>
         </w:rPr>
       </w:pPr>
-      <w:bookmarkStart w:id="16" w:name="_Toc391768029"/>
-      <w:bookmarkStart w:id="17" w:name="_Toc440894907"/>
-      <w:bookmarkStart w:id="18" w:name="_Toc458506847"/>
-      <w:bookmarkStart w:id="19" w:name="_Toc458506896"/>
-      <w:bookmarkStart w:id="20" w:name="_Toc165398418"/>
+      <w:bookmarkStart w:id="15" w:name="_Toc391768029"/>
+      <w:bookmarkStart w:id="16" w:name="_Toc440894907"/>
+      <w:bookmarkStart w:id="17" w:name="_Toc458506847"/>
+      <w:bookmarkStart w:id="18" w:name="_Toc458506896"/>
+      <w:bookmarkStart w:id="19" w:name="_Toc165398418"/>
       <w:r>
         <w:rPr>
           <w:noProof/>
@@ -1953,18 +1938,18 @@
         </w:rPr>
         <w:tab/>
       </w:r>
+      <w:bookmarkEnd w:id="15"/>
       <w:bookmarkEnd w:id="16"/>
       <w:bookmarkEnd w:id="17"/>
       <w:bookmarkEnd w:id="18"/>
+      <w:r>
+        <w:rPr>
+          <w:noProof/>
+          <w:lang w:val="sr-Latn-CS"/>
+        </w:rPr>
+        <w:t>Organizacija dokumenta</w:t>
+      </w:r>
       <w:bookmarkEnd w:id="19"/>
-      <w:r>
-        <w:rPr>
-          <w:noProof/>
-          <w:lang w:val="sr-Latn-CS"/>
-        </w:rPr>
-        <w:t>Organizacija dokumenta</w:t>
-      </w:r>
-      <w:bookmarkEnd w:id="20"/>
     </w:p>
     <w:p>
       <w:pPr>
@@ -2104,11 +2089,11 @@
           <w:lang w:val="sr-Latn-CS"/>
         </w:rPr>
       </w:pPr>
-      <w:bookmarkStart w:id="21" w:name="_Toc391768031"/>
-      <w:bookmarkStart w:id="22" w:name="_Toc440894909"/>
-      <w:bookmarkStart w:id="23" w:name="_Toc458506849"/>
-      <w:bookmarkStart w:id="24" w:name="_Toc458506898"/>
-      <w:bookmarkStart w:id="25" w:name="_Toc165398419"/>
+      <w:bookmarkStart w:id="20" w:name="_Toc391768031"/>
+      <w:bookmarkStart w:id="21" w:name="_Toc440894909"/>
+      <w:bookmarkStart w:id="22" w:name="_Toc458506849"/>
+      <w:bookmarkStart w:id="23" w:name="_Toc458506898"/>
+      <w:bookmarkStart w:id="24" w:name="_Toc165398419"/>
       <w:r>
         <w:rPr>
           <w:noProof/>
@@ -2123,18 +2108,18 @@
         </w:rPr>
         <w:tab/>
       </w:r>
+      <w:bookmarkEnd w:id="20"/>
       <w:bookmarkEnd w:id="21"/>
       <w:bookmarkEnd w:id="22"/>
       <w:bookmarkEnd w:id="23"/>
+      <w:r>
+        <w:rPr>
+          <w:noProof/>
+          <w:lang w:val="sr-Latn-CS"/>
+        </w:rPr>
+        <w:t>Rečnik pojmova i skraćenica</w:t>
+      </w:r>
       <w:bookmarkEnd w:id="24"/>
-      <w:r>
-        <w:rPr>
-          <w:noProof/>
-          <w:lang w:val="sr-Latn-CS"/>
-        </w:rPr>
-        <w:t>Rečnik pojmova i skraćenica</w:t>
-      </w:r>
-      <w:bookmarkEnd w:id="25"/>
     </w:p>
     <w:p>
       <w:pPr>
@@ -2375,12 +2360,12 @@
           <w:lang w:val="sr-Latn-CS"/>
         </w:rPr>
       </w:pPr>
-      <w:bookmarkStart w:id="26" w:name="_Toc391768033"/>
-      <w:bookmarkStart w:id="27" w:name="_Toc440894911"/>
-      <w:bookmarkStart w:id="28" w:name="_Toc458506851"/>
-      <w:bookmarkStart w:id="29" w:name="_Toc458506900"/>
-      <w:bookmarkStart w:id="30" w:name="_Toc23229860"/>
-      <w:bookmarkStart w:id="31" w:name="_Toc165398420"/>
+      <w:bookmarkStart w:id="25" w:name="_Toc391768033"/>
+      <w:bookmarkStart w:id="26" w:name="_Toc440894911"/>
+      <w:bookmarkStart w:id="27" w:name="_Toc458506851"/>
+      <w:bookmarkStart w:id="28" w:name="_Toc458506900"/>
+      <w:bookmarkStart w:id="29" w:name="_Toc23229860"/>
+      <w:bookmarkStart w:id="30" w:name="_Toc165398420"/>
       <w:r>
         <w:rPr>
           <w:noProof/>
@@ -2396,19 +2381,19 @@
         <w:tab/>
         <w:t>O</w:t>
       </w:r>
+      <w:bookmarkEnd w:id="25"/>
       <w:bookmarkEnd w:id="26"/>
       <w:bookmarkEnd w:id="27"/>
       <w:bookmarkEnd w:id="28"/>
+      <w:r>
+        <w:rPr>
+          <w:noProof/>
+          <w:lang w:val="sr-Latn-CS"/>
+        </w:rPr>
+        <w:t>tvorena pitanja</w:t>
+      </w:r>
       <w:bookmarkEnd w:id="29"/>
-      <w:r>
-        <w:rPr>
-          <w:noProof/>
-          <w:lang w:val="sr-Latn-CS"/>
-        </w:rPr>
-        <w:t>tvorena pitanja</w:t>
-      </w:r>
       <w:bookmarkEnd w:id="30"/>
-      <w:bookmarkEnd w:id="31"/>
     </w:p>
     <w:p>
       <w:pPr>
@@ -2883,7 +2868,7 @@
         </w:rPr>
         <w:br w:type="page"/>
       </w:r>
-      <w:bookmarkStart w:id="32" w:name="_Toc165398421"/>
+      <w:bookmarkStart w:id="31" w:name="_Toc165398421"/>
       <w:r>
         <w:rPr>
           <w:noProof/>
@@ -2892,7 +2877,7 @@
         <w:lastRenderedPageBreak/>
         <w:t xml:space="preserve">2.   </w:t>
       </w:r>
-      <w:bookmarkStart w:id="33" w:name="_Toc23229861"/>
+      <w:bookmarkStart w:id="32" w:name="_Toc23229861"/>
       <w:r>
         <w:rPr>
           <w:noProof/>
@@ -2900,56 +2885,56 @@
         </w:rPr>
         <w:t>Model podataka</w:t>
       </w:r>
+      <w:bookmarkEnd w:id="31"/>
       <w:bookmarkEnd w:id="32"/>
+    </w:p>
+    <w:p>
+      <w:pPr>
+        <w:pStyle w:val="Heading2"/>
+        <w:rPr>
+          <w:noProof/>
+          <w:lang w:val="sr-Latn-CS"/>
+        </w:rPr>
+      </w:pPr>
+      <w:bookmarkStart w:id="33" w:name="_Toc165398422"/>
+    </w:p>
+    <w:p>
+      <w:pPr>
+        <w:pStyle w:val="Heading2"/>
+        <w:rPr>
+          <w:noProof/>
+          <w:lang w:val="sr-Latn-CS"/>
+        </w:rPr>
+      </w:pPr>
+      <w:r>
+        <w:rPr>
+          <w:noProof/>
+          <w:lang w:val="sr-Latn-CS"/>
+        </w:rPr>
+        <w:t>2.1</w:t>
+      </w:r>
+      <w:r>
+        <w:rPr>
+          <w:noProof/>
+          <w:lang w:val="sr-Latn-CS"/>
+        </w:rPr>
+        <w:tab/>
+      </w:r>
+      <w:r>
+        <w:rPr>
+          <w:noProof/>
+          <w:lang w:val="sr-Latn-CS"/>
+        </w:rPr>
+        <w:t xml:space="preserve">Dijagram </w:t>
+      </w:r>
+      <w:r>
+        <w:rPr>
+          <w:noProof/>
+          <w:lang w:val="sr-Latn-CS"/>
+        </w:rPr>
+        <w:t>ER notacij</w:t>
+      </w:r>
       <w:bookmarkEnd w:id="33"/>
-    </w:p>
-    <w:p>
-      <w:pPr>
-        <w:pStyle w:val="Heading2"/>
-        <w:rPr>
-          <w:noProof/>
-          <w:lang w:val="sr-Latn-CS"/>
-        </w:rPr>
-      </w:pPr>
-      <w:bookmarkStart w:id="34" w:name="_Toc165398422"/>
-    </w:p>
-    <w:p>
-      <w:pPr>
-        <w:pStyle w:val="Heading2"/>
-        <w:rPr>
-          <w:noProof/>
-          <w:lang w:val="sr-Latn-CS"/>
-        </w:rPr>
-      </w:pPr>
-      <w:r>
-        <w:rPr>
-          <w:noProof/>
-          <w:lang w:val="sr-Latn-CS"/>
-        </w:rPr>
-        <w:t>2.1</w:t>
-      </w:r>
-      <w:r>
-        <w:rPr>
-          <w:noProof/>
-          <w:lang w:val="sr-Latn-CS"/>
-        </w:rPr>
-        <w:tab/>
-      </w:r>
-      <w:r>
-        <w:rPr>
-          <w:noProof/>
-          <w:lang w:val="sr-Latn-CS"/>
-        </w:rPr>
-        <w:t xml:space="preserve">Dijagram </w:t>
-      </w:r>
-      <w:r>
-        <w:rPr>
-          <w:noProof/>
-          <w:lang w:val="sr-Latn-CS"/>
-        </w:rPr>
-        <w:t>ER notacij</w:t>
-      </w:r>
-      <w:bookmarkEnd w:id="34"/>
       <w:r>
         <w:rPr>
           <w:noProof/>
@@ -4039,7 +4024,7 @@
           <w:lang w:val="sr-Latn-CS"/>
         </w:rPr>
       </w:pPr>
-      <w:bookmarkStart w:id="35" w:name="_Toc165398423"/>
+      <w:bookmarkStart w:id="34" w:name="_Toc165398423"/>
       <w:r>
         <w:rPr>
           <w:noProof/>
@@ -4075,41 +4060,41 @@
         </w:rPr>
         <w:t xml:space="preserve"> notacij</w:t>
       </w:r>
+      <w:bookmarkEnd w:id="34"/>
+      <w:r>
+        <w:rPr>
+          <w:noProof/>
+          <w:lang w:val="sr-Latn-CS"/>
+        </w:rPr>
+        <w:t>e</w:t>
+      </w:r>
+    </w:p>
+    <w:p>
+      <w:pPr>
+        <w:ind w:left="-1080"/>
+        <w:rPr>
+          <w:noProof/>
+          <w:lang w:val="sr-Latn-CS"/>
+        </w:rPr>
+      </w:pPr>
+    </w:p>
+    <w:p>
+      <w:pPr>
+        <w:jc w:val="center"/>
+        <w:rPr>
+          <w:noProof/>
+          <w:lang w:val="sr-Latn-CS"/>
+        </w:rPr>
+      </w:pPr>
+      <w:bookmarkStart w:id="35" w:name="_Hlt23055777"/>
       <w:bookmarkEnd w:id="35"/>
       <w:r>
         <w:rPr>
           <w:noProof/>
           <w:lang w:val="sr-Latn-CS"/>
         </w:rPr>
-        <w:t>e</w:t>
-      </w:r>
-    </w:p>
-    <w:p>
-      <w:pPr>
-        <w:ind w:left="-1080"/>
-        <w:rPr>
-          <w:noProof/>
-          <w:lang w:val="sr-Latn-CS"/>
-        </w:rPr>
-      </w:pPr>
-    </w:p>
-    <w:p>
-      <w:pPr>
-        <w:jc w:val="center"/>
-        <w:rPr>
-          <w:noProof/>
-          <w:lang w:val="sr-Latn-CS"/>
-        </w:rPr>
-      </w:pPr>
-      <w:bookmarkStart w:id="36" w:name="_Hlt23055777"/>
-      <w:bookmarkEnd w:id="36"/>
-      <w:r>
-        <w:rPr>
-          <w:noProof/>
-          <w:lang w:val="sr-Latn-CS"/>
-        </w:rPr>
         <w:pict>
-          <v:shape id="_x0000_i1032" type="#_x0000_t75" style="width:431.5pt;height:419.5pt">
+          <v:shape id="_x0000_i1028" type="#_x0000_t75" style="width:431.5pt;height:419.5pt">
             <v:imagedata r:id="rId7" o:title="IE-model"/>
           </v:shape>
         </w:pict>
@@ -4132,7 +4117,7 @@
           <w:lang w:val="sr-Latn-CS"/>
         </w:rPr>
       </w:pPr>
-      <w:bookmarkStart w:id="37" w:name="_Toc165398424"/>
+      <w:bookmarkStart w:id="36" w:name="_Toc165398424"/>
       <w:r>
         <w:rPr>
           <w:noProof/>
@@ -4155,7 +4140,7 @@
         <w:tab/>
         <w:t>Šema relacione baze podataka</w:t>
       </w:r>
-      <w:bookmarkEnd w:id="37"/>
+      <w:bookmarkEnd w:id="36"/>
     </w:p>
     <w:p>
       <w:pPr>
@@ -4311,7 +4296,14 @@
           <w:noProof/>
           <w:lang w:val="sr-Latn-CS"/>
         </w:rPr>
-        <w:t xml:space="preserve"> commenter, post, content, created</w:t>
+        <w:t xml:space="preserve"> commenter, post, content, timeC</w:t>
+      </w:r>
+      <w:r>
+        <w:rPr>
+          <w:noProof/>
+          <w:lang w:val="sr-Latn-CS"/>
+        </w:rPr>
+        <w:t>reated</w:t>
       </w:r>
       <w:r>
         <w:rPr>
@@ -4469,7 +4461,7 @@
           <w:lang w:val="sr-Latn-CS"/>
         </w:rPr>
       </w:pPr>
-      <w:bookmarkStart w:id="38" w:name="_Toc23229864"/>
+      <w:bookmarkStart w:id="37" w:name="_Toc23229864"/>
       <w:r>
         <w:rPr>
           <w:noProof/>
@@ -4477,7 +4469,7 @@
         </w:rPr>
         <w:br w:type="page"/>
       </w:r>
-      <w:bookmarkStart w:id="39" w:name="_Toc165398425"/>
+      <w:bookmarkStart w:id="38" w:name="_Toc165398425"/>
       <w:r>
         <w:rPr>
           <w:noProof/>
@@ -4486,44 +4478,44 @@
         <w:lastRenderedPageBreak/>
         <w:t>3. Tabele</w:t>
       </w:r>
+      <w:bookmarkEnd w:id="37"/>
       <w:bookmarkEnd w:id="38"/>
+    </w:p>
+    <w:p>
+      <w:pPr>
+        <w:ind w:left="360"/>
+        <w:rPr>
+          <w:noProof/>
+          <w:lang w:val="sr-Latn-CS"/>
+        </w:rPr>
+      </w:pPr>
+    </w:p>
+    <w:p>
+      <w:pPr>
+        <w:pStyle w:val="Heading2"/>
+        <w:rPr>
+          <w:noProof/>
+          <w:lang w:val="sr-Latn-CS"/>
+        </w:rPr>
+      </w:pPr>
+      <w:bookmarkStart w:id="39" w:name="_Hlt22644979"/>
+      <w:bookmarkStart w:id="40" w:name="_Toc165398426"/>
       <w:bookmarkEnd w:id="39"/>
-    </w:p>
-    <w:p>
-      <w:pPr>
-        <w:ind w:left="360"/>
-        <w:rPr>
-          <w:noProof/>
-          <w:lang w:val="sr-Latn-CS"/>
-        </w:rPr>
-      </w:pPr>
-    </w:p>
-    <w:p>
-      <w:pPr>
-        <w:pStyle w:val="Heading2"/>
-        <w:rPr>
-          <w:noProof/>
-          <w:lang w:val="sr-Latn-CS"/>
-        </w:rPr>
-      </w:pPr>
-      <w:bookmarkStart w:id="40" w:name="_Hlt22644979"/>
-      <w:bookmarkStart w:id="41" w:name="_Toc165398426"/>
+      <w:r>
+        <w:rPr>
+          <w:noProof/>
+          <w:lang w:val="sr-Latn-CS"/>
+        </w:rPr>
+        <w:t>3.1</w:t>
+      </w:r>
+      <w:r>
+        <w:rPr>
+          <w:noProof/>
+          <w:lang w:val="sr-Latn-CS"/>
+        </w:rPr>
+        <w:tab/>
+      </w:r>
       <w:bookmarkEnd w:id="40"/>
-      <w:r>
-        <w:rPr>
-          <w:noProof/>
-          <w:lang w:val="sr-Latn-CS"/>
-        </w:rPr>
-        <w:t>3.1</w:t>
-      </w:r>
-      <w:r>
-        <w:rPr>
-          <w:noProof/>
-          <w:lang w:val="sr-Latn-CS"/>
-        </w:rPr>
-        <w:tab/>
-      </w:r>
-      <w:bookmarkEnd w:id="41"/>
       <w:r>
         <w:rPr>
           <w:noProof/>
@@ -4609,8 +4601,8 @@
                 <w:lang w:val="sr-Latn-CS"/>
               </w:rPr>
             </w:pPr>
-            <w:bookmarkStart w:id="42" w:name="linktab-1117972504"/>
-            <w:bookmarkEnd w:id="42"/>
+            <w:bookmarkStart w:id="41" w:name="linktab-1117972504"/>
+            <w:bookmarkEnd w:id="41"/>
             <w:r>
               <w:rPr>
                 <w:b/>
@@ -5519,7 +5511,7 @@
           <w:lang w:val="sr-Latn-CS"/>
         </w:rPr>
       </w:pPr>
-      <w:bookmarkStart w:id="43" w:name="_Toc165398427"/>
+      <w:bookmarkStart w:id="42" w:name="_Toc165398427"/>
       <w:r>
         <w:rPr>
           <w:noProof/>
@@ -5534,7 +5526,7 @@
         </w:rPr>
         <w:tab/>
       </w:r>
-      <w:bookmarkEnd w:id="43"/>
+      <w:bookmarkEnd w:id="42"/>
       <w:r>
         <w:rPr>
           <w:noProof/>
@@ -6539,7 +6531,7 @@
           <w:lang w:val="sr-Latn-CS"/>
         </w:rPr>
       </w:pPr>
-      <w:bookmarkStart w:id="44" w:name="_Toc165398428"/>
+      <w:bookmarkStart w:id="43" w:name="_Toc165398428"/>
       <w:r>
         <w:rPr>
           <w:noProof/>
@@ -6561,7 +6553,7 @@
         </w:rPr>
         <w:tab/>
       </w:r>
-      <w:bookmarkEnd w:id="44"/>
+      <w:bookmarkEnd w:id="43"/>
       <w:r>
         <w:rPr>
           <w:noProof/>
@@ -6582,21 +6574,7 @@
           <w:noProof/>
           <w:lang w:val="sr-Latn-CS"/>
         </w:rPr>
-        <w:t xml:space="preserve">Sadrži podatke o </w:t>
-      </w:r>
-      <w:r>
-        <w:rPr>
-          <w:noProof/>
-          <w:lang w:val="sr-Latn-CS"/>
-        </w:rPr>
-        <w:t xml:space="preserve">komentarima </w:t>
-      </w:r>
-      <w:r>
-        <w:rPr>
-          <w:noProof/>
-          <w:lang w:val="sr-Latn-CS"/>
-        </w:rPr>
-        <w:t>koje korisnici postavljaju na platformu.</w:t>
+        <w:t>Sadrži podatke o komentarima koje korisnici postavljaju na platformu.</w:t>
       </w:r>
       <w:r>
         <w:rPr>
@@ -7298,7 +7276,18 @@
                 <w:szCs w:val="20"/>
                 <w:lang w:val="sr-Latn-CS"/>
               </w:rPr>
-              <w:t>created</w:t>
+              <w:t>timeC</w:t>
+            </w:r>
+            <w:bookmarkStart w:id="44" w:name="_GoBack"/>
+            <w:bookmarkEnd w:id="44"/>
+            <w:r>
+              <w:rPr>
+                <w:noProof/>
+                <w:sz w:val="20"/>
+                <w:szCs w:val="20"/>
+                <w:lang w:val="sr-Latn-CS"/>
+              </w:rPr>
+              <w:t>reated</w:t>
             </w:r>
           </w:p>
         </w:tc>
@@ -8780,7 +8769,7 @@
         <w:noProof/>
         <w:lang w:val="pl-PL"/>
       </w:rPr>
-      <w:t>2</w:t>
+      <w:t>7</w:t>
     </w:r>
     <w:r>
       <w:rPr>

</xml_diff>

<commit_message>
Dodat ER dijagram za bazu
</commit_message>
<xml_diff>
--- a/Dokumentacija/Faza 4 - Modeliranje baze podataka/SpecifikacijaBaze.docx
+++ b/Dokumentacija/Faza 4 - Modeliranje baze podataka/SpecifikacijaBaze.docx
@@ -1,6 +1,6 @@
 
 <file path=word/document.xml><?xml version="1.0" encoding="utf-8"?>
-<w:document xmlns:wpc="http://schemas.microsoft.com/office/word/2010/wordprocessingCanvas" xmlns:cx="http://schemas.microsoft.com/office/drawing/2014/chartex" xmlns:cx1="http://schemas.microsoft.com/office/drawing/2015/9/8/chartex" xmlns:mc="http://schemas.openxmlformats.org/markup-compatibility/2006" xmlns:o="urn:schemas-microsoft-com:office:office" xmlns:r="http://schemas.openxmlformats.org/officeDocument/2006/relationships" xmlns:m="http://schemas.openxmlformats.org/officeDocument/2006/math" xmlns:v="urn:schemas-microsoft-com:vml" xmlns:wp14="http://schemas.microsoft.com/office/word/2010/wordprocessingDrawing" xmlns:wp="http://schemas.openxmlformats.org/drawingml/2006/wordprocessingDrawing" xmlns:w10="urn:schemas-microsoft-com:office:word" xmlns:w="http://schemas.openxmlformats.org/wordprocessingml/2006/main" xmlns:w14="http://schemas.microsoft.com/office/word/2010/wordml" xmlns:w15="http://schemas.microsoft.com/office/word/2012/wordml" xmlns:w16se="http://schemas.microsoft.com/office/word/2015/wordml/symex" xmlns:wpg="http://schemas.microsoft.com/office/word/2010/wordprocessingGroup" xmlns:wpi="http://schemas.microsoft.com/office/word/2010/wordprocessingInk" xmlns:wne="http://schemas.microsoft.com/office/word/2006/wordml" xmlns:wps="http://schemas.microsoft.com/office/word/2010/wordprocessingShape" mc:Ignorable="w14 w15 w16se wp14">
+<w:document xmlns:wpc="http://schemas.microsoft.com/office/word/2010/wordprocessingCanvas" xmlns:cx="http://schemas.microsoft.com/office/drawing/2014/chartex" xmlns:cx1="http://schemas.microsoft.com/office/drawing/2015/9/8/chartex" xmlns:cx2="http://schemas.microsoft.com/office/drawing/2015/10/21/chartex" xmlns:cx3="http://schemas.microsoft.com/office/drawing/2016/5/9/chartex" xmlns:cx4="http://schemas.microsoft.com/office/drawing/2016/5/10/chartex" xmlns:cx5="http://schemas.microsoft.com/office/drawing/2016/5/11/chartex" xmlns:cx6="http://schemas.microsoft.com/office/drawing/2016/5/12/chartex" xmlns:cx7="http://schemas.microsoft.com/office/drawing/2016/5/13/chartex" xmlns:cx8="http://schemas.microsoft.com/office/drawing/2016/5/14/chartex" xmlns:mc="http://schemas.openxmlformats.org/markup-compatibility/2006" xmlns:aink="http://schemas.microsoft.com/office/drawing/2016/ink" xmlns:am3d="http://schemas.microsoft.com/office/drawing/2017/model3d" xmlns:o="urn:schemas-microsoft-com:office:office" xmlns:r="http://schemas.openxmlformats.org/officeDocument/2006/relationships" xmlns:m="http://schemas.openxmlformats.org/officeDocument/2006/math" xmlns:v="urn:schemas-microsoft-com:vml" xmlns:wp14="http://schemas.microsoft.com/office/word/2010/wordprocessingDrawing" xmlns:wp="http://schemas.openxmlformats.org/drawingml/2006/wordprocessingDrawing" xmlns:w10="urn:schemas-microsoft-com:office:word" xmlns:w="http://schemas.openxmlformats.org/wordprocessingml/2006/main" xmlns:w14="http://schemas.microsoft.com/office/word/2010/wordml" xmlns:w15="http://schemas.microsoft.com/office/word/2012/wordml" xmlns:w16cid="http://schemas.microsoft.com/office/word/2016/wordml/cid" xmlns:w16se="http://schemas.microsoft.com/office/word/2015/wordml/symex" xmlns:wpg="http://schemas.microsoft.com/office/word/2010/wordprocessingGroup" xmlns:wpi="http://schemas.microsoft.com/office/word/2010/wordprocessingInk" xmlns:wne="http://schemas.microsoft.com/office/word/2006/wordml" xmlns:wps="http://schemas.microsoft.com/office/word/2010/wordprocessingShape" mc:Ignorable="w14 w15 w16se w16cid wp14">
   <w:body>
     <w:p>
       <w:pPr>
@@ -493,7 +493,16 @@
           <w:noProof/>
           <w:lang w:val="sr-Latn-CS"/>
         </w:rPr>
-        <w:t>Verzija V 1.0</w:t>
+        <w:t>Verzija V 1.</w:t>
+      </w:r>
+      <w:r>
+        <w:rPr>
+          <w:b/>
+          <w:bCs/>
+          <w:noProof/>
+          <w:lang w:val="sr-Latn-CS"/>
+        </w:rPr>
+        <w:t>1</w:t>
       </w:r>
     </w:p>
     <w:p>
@@ -800,13 +809,13 @@
               <w:left w:val="single" w:sz="6" w:space="0" w:color="auto"/>
               <w:right w:val="single" w:sz="6" w:space="0" w:color="auto"/>
             </w:tcBorders>
-            <w:vAlign w:val="center"/>
           </w:tcPr>
           <w:p>
             <w:pPr>
               <w:jc w:val="center"/>
               <w:rPr>
                 <w:noProof/>
+                <w:lang w:val="sr-Latn-RS"/>
               </w:rPr>
             </w:pPr>
             <w:r>
@@ -815,6 +824,26 @@
                 <w:lang w:val="sr-Latn-CS"/>
               </w:rPr>
               <w:t>Petar Repac</w:t>
+            </w:r>
+            <w:r>
+              <w:rPr>
+                <w:noProof/>
+                <w:lang w:val="sr-Latn-CS"/>
+              </w:rPr>
+              <w:br/>
+            </w:r>
+            <w:r>
+              <w:rPr>
+                <w:noProof/>
+              </w:rPr>
+              <w:t>Vuka</w:t>
+            </w:r>
+            <w:r>
+              <w:rPr>
+                <w:noProof/>
+                <w:lang w:val="sr-Latn-RS"/>
+              </w:rPr>
+              <w:t>šin Stepanović</w:t>
             </w:r>
           </w:p>
         </w:tc>
@@ -836,6 +865,13 @@
                 <w:lang w:val="sr-Latn-CS"/>
               </w:rPr>
             </w:pPr>
+            <w:r>
+              <w:rPr>
+                <w:noProof/>
+                <w:lang w:val="sr-Latn-CS"/>
+              </w:rPr>
+              <w:t>Inicijalna verzija</w:t>
+            </w:r>
           </w:p>
         </w:tc>
       </w:tr>
@@ -859,7 +895,10 @@
                 <w:tab w:val="clear" w:pos="4320"/>
                 <w:tab w:val="clear" w:pos="8640"/>
               </w:tabs>
-              <w:rPr>
+              <w:jc w:val="center"/>
+              <w:rPr>
+                <w:b/>
+                <w:bCs/>
                 <w:noProof/>
                 <w:lang w:val="sr-Latn-CS"/>
               </w:rPr>
@@ -876,6 +915,7 @@
           </w:tcPr>
           <w:p>
             <w:pPr>
+              <w:jc w:val="center"/>
               <w:rPr>
                 <w:noProof/>
                 <w:lang w:val="sr-Latn-CS"/>
@@ -896,23 +936,9 @@
               <w:jc w:val="center"/>
               <w:rPr>
                 <w:noProof/>
-                <w:lang w:val="sr-Latn-RS"/>
-              </w:rPr>
-            </w:pPr>
-            <w:r>
-              <w:rPr>
-                <w:noProof/>
-                <w:lang w:val="sr-Latn-CS"/>
-              </w:rPr>
-              <w:t>Vuka</w:t>
-            </w:r>
-            <w:r>
-              <w:rPr>
-                <w:noProof/>
-                <w:lang w:val="sr-Latn-RS"/>
-              </w:rPr>
-              <w:t>šin Stepanović</w:t>
-            </w:r>
+                <w:lang w:val="sr-Latn-CS"/>
+              </w:rPr>
+            </w:pPr>
           </w:p>
         </w:tc>
         <w:tc>
@@ -930,13 +956,173 @@
                 <w:lang w:val="sr-Latn-CS"/>
               </w:rPr>
             </w:pPr>
-            <w:r>
-              <w:rPr>
-                <w:noProof/>
-                <w:lang w:val="sr-Latn-CS"/>
-              </w:rPr>
-              <w:tab/>
-              <w:t>Inicijalna verzija</w:t>
+          </w:p>
+        </w:tc>
+      </w:tr>
+      <w:tr>
+        <w:trPr>
+          <w:cantSplit/>
+          <w:trHeight w:val="526"/>
+        </w:trPr>
+        <w:tc>
+          <w:tcPr>
+            <w:tcW w:w="2029" w:type="dxa"/>
+            <w:tcBorders>
+              <w:left w:val="single" w:sz="12" w:space="0" w:color="auto"/>
+              <w:right w:val="single" w:sz="6" w:space="0" w:color="auto"/>
+            </w:tcBorders>
+          </w:tcPr>
+          <w:p>
+            <w:pPr>
+              <w:pStyle w:val="Header"/>
+              <w:tabs>
+                <w:tab w:val="clear" w:pos="4320"/>
+                <w:tab w:val="clear" w:pos="8640"/>
+              </w:tabs>
+              <w:jc w:val="center"/>
+              <w:rPr>
+                <w:noProof/>
+                <w:lang w:val="sr-Latn-CS"/>
+              </w:rPr>
+            </w:pPr>
+            <w:r>
+              <w:rPr>
+                <w:b/>
+                <w:bCs/>
+                <w:noProof/>
+                <w:lang w:val="sr-Latn-CS"/>
+              </w:rPr>
+              <w:t xml:space="preserve">Verzija </w:t>
+            </w:r>
+            <w:r>
+              <w:rPr>
+                <w:b/>
+                <w:bCs/>
+                <w:noProof/>
+                <w:lang w:val="sr-Latn-CS"/>
+              </w:rPr>
+              <w:t xml:space="preserve"> </w:t>
+            </w:r>
+            <w:r>
+              <w:rPr>
+                <w:b/>
+                <w:bCs/>
+                <w:noProof/>
+                <w:lang w:val="sr-Latn-CS"/>
+              </w:rPr>
+              <w:t>v</w:t>
+            </w:r>
+            <w:r>
+              <w:rPr>
+                <w:b/>
+                <w:bCs/>
+                <w:noProof/>
+                <w:lang w:val="sr-Latn-CS"/>
+              </w:rPr>
+              <w:t>1.</w:t>
+            </w:r>
+            <w:r>
+              <w:rPr>
+                <w:b/>
+                <w:bCs/>
+                <w:noProof/>
+                <w:lang w:val="sr-Latn-CS"/>
+              </w:rPr>
+              <w:t>1</w:t>
+            </w:r>
+          </w:p>
+        </w:tc>
+        <w:tc>
+          <w:tcPr>
+            <w:tcW w:w="1919" w:type="dxa"/>
+            <w:tcBorders>
+              <w:left w:val="single" w:sz="6" w:space="0" w:color="auto"/>
+              <w:right w:val="single" w:sz="6" w:space="0" w:color="auto"/>
+            </w:tcBorders>
+          </w:tcPr>
+          <w:p>
+            <w:pPr>
+              <w:jc w:val="center"/>
+              <w:rPr>
+                <w:noProof/>
+                <w:lang w:val="sr-Latn-CS"/>
+              </w:rPr>
+            </w:pPr>
+            <w:r>
+              <w:rPr>
+                <w:noProof/>
+                <w:lang w:val="sr-Latn-CS"/>
+              </w:rPr>
+              <w:t>18.04.2022.</w:t>
+            </w:r>
+          </w:p>
+        </w:tc>
+        <w:tc>
+          <w:tcPr>
+            <w:tcW w:w="2558" w:type="dxa"/>
+            <w:tcBorders>
+              <w:left w:val="single" w:sz="6" w:space="0" w:color="auto"/>
+              <w:right w:val="single" w:sz="6" w:space="0" w:color="auto"/>
+            </w:tcBorders>
+          </w:tcPr>
+          <w:p>
+            <w:pPr>
+              <w:jc w:val="center"/>
+              <w:rPr>
+                <w:noProof/>
+                <w:lang w:val="sr-Latn-RS"/>
+              </w:rPr>
+            </w:pPr>
+            <w:r>
+              <w:rPr>
+                <w:noProof/>
+                <w:lang w:val="sr-Latn-CS"/>
+              </w:rPr>
+              <w:t>Petar Repac</w:t>
+            </w:r>
+            <w:r>
+              <w:rPr>
+                <w:noProof/>
+                <w:lang w:val="sr-Latn-CS"/>
+              </w:rPr>
+              <w:br/>
+            </w:r>
+            <w:r>
+              <w:rPr>
+                <w:noProof/>
+              </w:rPr>
+              <w:t>Vuka</w:t>
+            </w:r>
+            <w:r>
+              <w:rPr>
+                <w:noProof/>
+                <w:lang w:val="sr-Latn-RS"/>
+              </w:rPr>
+              <w:t>šin Stepanović</w:t>
+            </w:r>
+          </w:p>
+        </w:tc>
+        <w:tc>
+          <w:tcPr>
+            <w:tcW w:w="3411" w:type="dxa"/>
+            <w:tcBorders>
+              <w:left w:val="single" w:sz="6" w:space="0" w:color="auto"/>
+              <w:right w:val="single" w:sz="12" w:space="0" w:color="auto"/>
+            </w:tcBorders>
+          </w:tcPr>
+          <w:p>
+            <w:pPr>
+              <w:rPr>
+                <w:noProof/>
+                <w:lang w:val="sr-Latn-CS"/>
+              </w:rPr>
+            </w:pPr>
+            <w:r>
+              <w:rPr>
+                <w:noProof/>
+                <w:lang w:val="sr-Latn-CS"/>
+              </w:rPr>
+              <w:t>Dodat ER dijagram i sadržaj</w:t>
             </w:r>
           </w:p>
         </w:tc>
@@ -1061,6 +1247,8 @@
           <w:lang w:val="sr-Latn-CS"/>
         </w:rPr>
       </w:pPr>
+      <w:bookmarkStart w:id="0" w:name="_GoBack"/>
+      <w:bookmarkEnd w:id="0"/>
     </w:p>
     <w:p>
       <w:pPr>
@@ -1325,37 +1513,1530 @@
     </w:p>
     <w:p>
       <w:pPr>
+        <w:pStyle w:val="TOCHeading"/>
         <w:jc w:val="center"/>
         <w:rPr>
-          <w:noProof/>
-          <w:lang w:val="sr-Latn-CS"/>
-        </w:rPr>
-      </w:pPr>
-    </w:p>
-    <w:p>
-      <w:pPr>
-        <w:jc w:val="center"/>
-        <w:rPr>
-          <w:noProof/>
-          <w:lang w:val="sr-Latn-CS"/>
-        </w:rPr>
-      </w:pPr>
-    </w:p>
-    <w:p>
-      <w:pPr>
-        <w:jc w:val="center"/>
-        <w:rPr>
+          <w:rFonts w:ascii="Times New Roman" w:hAnsi="Times New Roman"/>
           <w:b/>
           <w:bCs/>
+          <w:color w:val="000000"/>
+          <w:lang w:val="sr-Latn-RS"/>
+        </w:rPr>
+      </w:pPr>
+      <w:r>
+        <w:rPr>
+          <w:rFonts w:ascii="Times New Roman" w:hAnsi="Times New Roman"/>
+          <w:b/>
+          <w:bCs/>
+          <w:color w:val="000000"/>
+        </w:rPr>
+        <w:t>Sadr</w:t>
+      </w:r>
+      <w:r>
+        <w:rPr>
+          <w:rFonts w:ascii="Times New Roman" w:hAnsi="Times New Roman"/>
+          <w:b/>
+          <w:bCs/>
+          <w:color w:val="000000"/>
+          <w:lang w:val="sr-Latn-RS"/>
+        </w:rPr>
+        <w:t>žaj</w:t>
+      </w:r>
+    </w:p>
+    <w:p>
+      <w:pPr>
+        <w:pStyle w:val="TOC1"/>
+        <w:tabs>
+          <w:tab w:val="left" w:pos="480"/>
+          <w:tab w:val="right" w:leader="dot" w:pos="8630"/>
+        </w:tabs>
+        <w:rPr>
+          <w:rFonts w:ascii="Calibri" w:hAnsi="Calibri"/>
+          <w:b w:val="0"/>
+          <w:i w:val="0"/>
+          <w:noProof/>
+          <w:sz w:val="22"/>
+          <w:szCs w:val="22"/>
+          <w:lang w:val="sr-Latn-RS" w:eastAsia="sr-Latn-RS"/>
+        </w:rPr>
+      </w:pPr>
+      <w:r>
+        <w:fldChar w:fldCharType="begin"/>
+      </w:r>
+      <w:r>
+        <w:instrText xml:space="preserve"> TOC \o "1-3" \h \z \u </w:instrText>
+      </w:r>
+      <w:r>
+        <w:fldChar w:fldCharType="separate"/>
+      </w:r>
+      <w:hyperlink w:anchor="_Toc101203661" w:history="1">
+        <w:r>
+          <w:rPr>
+            <w:rStyle w:val="Hyperlink"/>
+            <w:noProof/>
+            <w:lang w:val="sr-Latn-CS"/>
+          </w:rPr>
+          <w:t>1.</w:t>
+        </w:r>
+        <w:r>
+          <w:rPr>
+            <w:rFonts w:ascii="Calibri" w:hAnsi="Calibri"/>
+            <w:b w:val="0"/>
+            <w:i w:val="0"/>
+            <w:noProof/>
+            <w:sz w:val="22"/>
+            <w:szCs w:val="22"/>
+            <w:lang w:val="sr-Latn-RS" w:eastAsia="sr-Latn-RS"/>
+          </w:rPr>
+          <w:tab/>
+        </w:r>
+        <w:r>
+          <w:rPr>
+            <w:rStyle w:val="Hyperlink"/>
+            <w:noProof/>
+            <w:lang w:val="sr-Latn-CS"/>
+          </w:rPr>
+          <w:t>Uvod</w:t>
+        </w:r>
+        <w:r>
+          <w:rPr>
+            <w:noProof/>
+            <w:webHidden/>
+          </w:rPr>
+          <w:tab/>
+        </w:r>
+        <w:r>
+          <w:rPr>
+            <w:noProof/>
+            <w:webHidden/>
+          </w:rPr>
+          <w:fldChar w:fldCharType="begin"/>
+        </w:r>
+        <w:r>
+          <w:rPr>
+            <w:noProof/>
+            <w:webHidden/>
+          </w:rPr>
+          <w:instrText xml:space="preserve"> PAGEREF _Toc101203661 \h </w:instrText>
+        </w:r>
+        <w:r>
+          <w:rPr>
+            <w:noProof/>
+            <w:webHidden/>
+          </w:rPr>
+        </w:r>
+        <w:r>
+          <w:rPr>
+            <w:noProof/>
+            <w:webHidden/>
+          </w:rPr>
+          <w:fldChar w:fldCharType="separate"/>
+        </w:r>
+        <w:r>
+          <w:rPr>
+            <w:noProof/>
+            <w:webHidden/>
+          </w:rPr>
+          <w:t>4</w:t>
+        </w:r>
+        <w:r>
+          <w:rPr>
+            <w:noProof/>
+            <w:webHidden/>
+          </w:rPr>
+          <w:fldChar w:fldCharType="end"/>
+        </w:r>
+      </w:hyperlink>
+    </w:p>
+    <w:p>
+      <w:pPr>
+        <w:pStyle w:val="TOC2"/>
+        <w:tabs>
+          <w:tab w:val="left" w:pos="880"/>
+          <w:tab w:val="right" w:leader="dot" w:pos="8630"/>
+        </w:tabs>
+        <w:rPr>
+          <w:rFonts w:ascii="Calibri" w:hAnsi="Calibri"/>
+          <w:b w:val="0"/>
+          <w:noProof/>
+          <w:szCs w:val="22"/>
+          <w:lang w:val="sr-Latn-RS" w:eastAsia="sr-Latn-RS"/>
+        </w:rPr>
+      </w:pPr>
+      <w:hyperlink w:anchor="_Toc101203662" w:history="1">
+        <w:r>
+          <w:rPr>
+            <w:rStyle w:val="Hyperlink"/>
+            <w:noProof/>
+            <w:lang w:val="sr-Latn-CS"/>
+          </w:rPr>
+          <w:t>1.1</w:t>
+        </w:r>
+        <w:r>
+          <w:rPr>
+            <w:rFonts w:ascii="Calibri" w:hAnsi="Calibri"/>
+            <w:b w:val="0"/>
+            <w:noProof/>
+            <w:szCs w:val="22"/>
+            <w:lang w:val="sr-Latn-RS" w:eastAsia="sr-Latn-RS"/>
+          </w:rPr>
+          <w:tab/>
+        </w:r>
+        <w:r>
+          <w:rPr>
+            <w:rStyle w:val="Hyperlink"/>
+            <w:noProof/>
+            <w:lang w:val="sr-Latn-CS"/>
+          </w:rPr>
+          <w:t>Namena</w:t>
+        </w:r>
+        <w:r>
+          <w:rPr>
+            <w:noProof/>
+            <w:webHidden/>
+          </w:rPr>
+          <w:tab/>
+        </w:r>
+        <w:r>
+          <w:rPr>
+            <w:noProof/>
+            <w:webHidden/>
+          </w:rPr>
+          <w:fldChar w:fldCharType="begin"/>
+        </w:r>
+        <w:r>
+          <w:rPr>
+            <w:noProof/>
+            <w:webHidden/>
+          </w:rPr>
+          <w:instrText xml:space="preserve"> PAGEREF _Toc101203662 \h </w:instrText>
+        </w:r>
+        <w:r>
+          <w:rPr>
+            <w:noProof/>
+            <w:webHidden/>
+          </w:rPr>
+        </w:r>
+        <w:r>
+          <w:rPr>
+            <w:noProof/>
+            <w:webHidden/>
+          </w:rPr>
+          <w:fldChar w:fldCharType="separate"/>
+        </w:r>
+        <w:r>
+          <w:rPr>
+            <w:noProof/>
+            <w:webHidden/>
+          </w:rPr>
+          <w:t>4</w:t>
+        </w:r>
+        <w:r>
+          <w:rPr>
+            <w:noProof/>
+            <w:webHidden/>
+          </w:rPr>
+          <w:fldChar w:fldCharType="end"/>
+        </w:r>
+      </w:hyperlink>
+    </w:p>
+    <w:p>
+      <w:pPr>
+        <w:pStyle w:val="TOC2"/>
+        <w:tabs>
+          <w:tab w:val="left" w:pos="880"/>
+          <w:tab w:val="right" w:leader="dot" w:pos="8630"/>
+        </w:tabs>
+        <w:rPr>
+          <w:rFonts w:ascii="Calibri" w:hAnsi="Calibri"/>
+          <w:b w:val="0"/>
+          <w:noProof/>
+          <w:szCs w:val="22"/>
+          <w:lang w:val="sr-Latn-RS" w:eastAsia="sr-Latn-RS"/>
+        </w:rPr>
+      </w:pPr>
+      <w:hyperlink w:anchor="_Toc101203663" w:history="1">
+        <w:r>
+          <w:rPr>
+            <w:rStyle w:val="Hyperlink"/>
+            <w:noProof/>
+            <w:lang w:val="sr-Latn-CS"/>
+          </w:rPr>
+          <w:t>1.2</w:t>
+        </w:r>
+        <w:r>
+          <w:rPr>
+            <w:rFonts w:ascii="Calibri" w:hAnsi="Calibri"/>
+            <w:b w:val="0"/>
+            <w:noProof/>
+            <w:szCs w:val="22"/>
+            <w:lang w:val="sr-Latn-RS" w:eastAsia="sr-Latn-RS"/>
+          </w:rPr>
+          <w:tab/>
+        </w:r>
+        <w:r>
+          <w:rPr>
+            <w:rStyle w:val="Hyperlink"/>
+            <w:noProof/>
+            <w:lang w:val="sr-Latn-CS"/>
+          </w:rPr>
+          <w:t>Ciljne grupe</w:t>
+        </w:r>
+        <w:r>
+          <w:rPr>
+            <w:noProof/>
+            <w:webHidden/>
+          </w:rPr>
+          <w:tab/>
+        </w:r>
+        <w:r>
+          <w:rPr>
+            <w:noProof/>
+            <w:webHidden/>
+          </w:rPr>
+          <w:fldChar w:fldCharType="begin"/>
+        </w:r>
+        <w:r>
+          <w:rPr>
+            <w:noProof/>
+            <w:webHidden/>
+          </w:rPr>
+          <w:instrText xml:space="preserve"> PAGEREF _Toc101203663 \h </w:instrText>
+        </w:r>
+        <w:r>
+          <w:rPr>
+            <w:noProof/>
+            <w:webHidden/>
+          </w:rPr>
+        </w:r>
+        <w:r>
+          <w:rPr>
+            <w:noProof/>
+            <w:webHidden/>
+          </w:rPr>
+          <w:fldChar w:fldCharType="separate"/>
+        </w:r>
+        <w:r>
+          <w:rPr>
+            <w:noProof/>
+            <w:webHidden/>
+          </w:rPr>
+          <w:t>4</w:t>
+        </w:r>
+        <w:r>
+          <w:rPr>
+            <w:noProof/>
+            <w:webHidden/>
+          </w:rPr>
+          <w:fldChar w:fldCharType="end"/>
+        </w:r>
+      </w:hyperlink>
+    </w:p>
+    <w:p>
+      <w:pPr>
+        <w:pStyle w:val="TOC2"/>
+        <w:tabs>
+          <w:tab w:val="left" w:pos="880"/>
+          <w:tab w:val="right" w:leader="dot" w:pos="8630"/>
+        </w:tabs>
+        <w:rPr>
+          <w:rFonts w:ascii="Calibri" w:hAnsi="Calibri"/>
+          <w:b w:val="0"/>
+          <w:noProof/>
+          <w:szCs w:val="22"/>
+          <w:lang w:val="sr-Latn-RS" w:eastAsia="sr-Latn-RS"/>
+        </w:rPr>
+      </w:pPr>
+      <w:hyperlink w:anchor="_Toc101203664" w:history="1">
+        <w:r>
+          <w:rPr>
+            <w:rStyle w:val="Hyperlink"/>
+            <w:noProof/>
+            <w:lang w:val="sr-Latn-CS"/>
+          </w:rPr>
+          <w:t>1.3</w:t>
+        </w:r>
+        <w:r>
+          <w:rPr>
+            <w:rFonts w:ascii="Calibri" w:hAnsi="Calibri"/>
+            <w:b w:val="0"/>
+            <w:noProof/>
+            <w:szCs w:val="22"/>
+            <w:lang w:val="sr-Latn-RS" w:eastAsia="sr-Latn-RS"/>
+          </w:rPr>
+          <w:tab/>
+        </w:r>
+        <w:r>
+          <w:rPr>
+            <w:rStyle w:val="Hyperlink"/>
+            <w:noProof/>
+            <w:lang w:val="sr-Latn-CS"/>
+          </w:rPr>
+          <w:t>Organizacija dokumenta</w:t>
+        </w:r>
+        <w:r>
+          <w:rPr>
+            <w:noProof/>
+            <w:webHidden/>
+          </w:rPr>
+          <w:tab/>
+        </w:r>
+        <w:r>
+          <w:rPr>
+            <w:noProof/>
+            <w:webHidden/>
+          </w:rPr>
+          <w:fldChar w:fldCharType="begin"/>
+        </w:r>
+        <w:r>
+          <w:rPr>
+            <w:noProof/>
+            <w:webHidden/>
+          </w:rPr>
+          <w:instrText xml:space="preserve"> PAGEREF _Toc101203664 \h </w:instrText>
+        </w:r>
+        <w:r>
+          <w:rPr>
+            <w:noProof/>
+            <w:webHidden/>
+          </w:rPr>
+        </w:r>
+        <w:r>
+          <w:rPr>
+            <w:noProof/>
+            <w:webHidden/>
+          </w:rPr>
+          <w:fldChar w:fldCharType="separate"/>
+        </w:r>
+        <w:r>
+          <w:rPr>
+            <w:noProof/>
+            <w:webHidden/>
+          </w:rPr>
+          <w:t>4</w:t>
+        </w:r>
+        <w:r>
+          <w:rPr>
+            <w:noProof/>
+            <w:webHidden/>
+          </w:rPr>
+          <w:fldChar w:fldCharType="end"/>
+        </w:r>
+      </w:hyperlink>
+    </w:p>
+    <w:p>
+      <w:pPr>
+        <w:pStyle w:val="TOC2"/>
+        <w:tabs>
+          <w:tab w:val="left" w:pos="880"/>
+          <w:tab w:val="right" w:leader="dot" w:pos="8630"/>
+        </w:tabs>
+        <w:rPr>
+          <w:rFonts w:ascii="Calibri" w:hAnsi="Calibri"/>
+          <w:b w:val="0"/>
+          <w:noProof/>
+          <w:szCs w:val="22"/>
+          <w:lang w:val="sr-Latn-RS" w:eastAsia="sr-Latn-RS"/>
+        </w:rPr>
+      </w:pPr>
+      <w:hyperlink w:anchor="_Toc101203665" w:history="1">
+        <w:r>
+          <w:rPr>
+            <w:rStyle w:val="Hyperlink"/>
+            <w:noProof/>
+            <w:lang w:val="sr-Latn-CS"/>
+          </w:rPr>
+          <w:t>1.4</w:t>
+        </w:r>
+        <w:r>
+          <w:rPr>
+            <w:rFonts w:ascii="Calibri" w:hAnsi="Calibri"/>
+            <w:b w:val="0"/>
+            <w:noProof/>
+            <w:szCs w:val="22"/>
+            <w:lang w:val="sr-Latn-RS" w:eastAsia="sr-Latn-RS"/>
+          </w:rPr>
+          <w:tab/>
+        </w:r>
+        <w:r>
+          <w:rPr>
+            <w:rStyle w:val="Hyperlink"/>
+            <w:noProof/>
+            <w:lang w:val="sr-Latn-CS"/>
+          </w:rPr>
+          <w:t>Rečnik pojmova i skraćenica</w:t>
+        </w:r>
+        <w:r>
+          <w:rPr>
+            <w:noProof/>
+            <w:webHidden/>
+          </w:rPr>
+          <w:tab/>
+        </w:r>
+        <w:r>
+          <w:rPr>
+            <w:noProof/>
+            <w:webHidden/>
+          </w:rPr>
+          <w:fldChar w:fldCharType="begin"/>
+        </w:r>
+        <w:r>
+          <w:rPr>
+            <w:noProof/>
+            <w:webHidden/>
+          </w:rPr>
+          <w:instrText xml:space="preserve"> PAGEREF _Toc101203665 \h </w:instrText>
+        </w:r>
+        <w:r>
+          <w:rPr>
+            <w:noProof/>
+            <w:webHidden/>
+          </w:rPr>
+        </w:r>
+        <w:r>
+          <w:rPr>
+            <w:noProof/>
+            <w:webHidden/>
+          </w:rPr>
+          <w:fldChar w:fldCharType="separate"/>
+        </w:r>
+        <w:r>
+          <w:rPr>
+            <w:noProof/>
+            <w:webHidden/>
+          </w:rPr>
+          <w:t>4</w:t>
+        </w:r>
+        <w:r>
+          <w:rPr>
+            <w:noProof/>
+            <w:webHidden/>
+          </w:rPr>
+          <w:fldChar w:fldCharType="end"/>
+        </w:r>
+      </w:hyperlink>
+    </w:p>
+    <w:p>
+      <w:pPr>
+        <w:pStyle w:val="TOC2"/>
+        <w:tabs>
+          <w:tab w:val="left" w:pos="880"/>
+          <w:tab w:val="right" w:leader="dot" w:pos="8630"/>
+        </w:tabs>
+        <w:rPr>
+          <w:rFonts w:ascii="Calibri" w:hAnsi="Calibri"/>
+          <w:b w:val="0"/>
+          <w:noProof/>
+          <w:szCs w:val="22"/>
+          <w:lang w:val="sr-Latn-RS" w:eastAsia="sr-Latn-RS"/>
+        </w:rPr>
+      </w:pPr>
+      <w:hyperlink w:anchor="_Toc101203666" w:history="1">
+        <w:r>
+          <w:rPr>
+            <w:rStyle w:val="Hyperlink"/>
+            <w:noProof/>
+            <w:lang w:val="sr-Latn-CS"/>
+          </w:rPr>
+          <w:t>1.5</w:t>
+        </w:r>
+        <w:r>
+          <w:rPr>
+            <w:rFonts w:ascii="Calibri" w:hAnsi="Calibri"/>
+            <w:b w:val="0"/>
+            <w:noProof/>
+            <w:szCs w:val="22"/>
+            <w:lang w:val="sr-Latn-RS" w:eastAsia="sr-Latn-RS"/>
+          </w:rPr>
+          <w:tab/>
+        </w:r>
+        <w:r>
+          <w:rPr>
+            <w:rStyle w:val="Hyperlink"/>
+            <w:noProof/>
+            <w:lang w:val="sr-Latn-CS"/>
+          </w:rPr>
+          <w:t>Otvorena pitanja</w:t>
+        </w:r>
+        <w:r>
+          <w:rPr>
+            <w:noProof/>
+            <w:webHidden/>
+          </w:rPr>
+          <w:tab/>
+        </w:r>
+        <w:r>
+          <w:rPr>
+            <w:noProof/>
+            <w:webHidden/>
+          </w:rPr>
+          <w:fldChar w:fldCharType="begin"/>
+        </w:r>
+        <w:r>
+          <w:rPr>
+            <w:noProof/>
+            <w:webHidden/>
+          </w:rPr>
+          <w:instrText xml:space="preserve"> PAGEREF _Toc101203666 \h </w:instrText>
+        </w:r>
+        <w:r>
+          <w:rPr>
+            <w:noProof/>
+            <w:webHidden/>
+          </w:rPr>
+        </w:r>
+        <w:r>
+          <w:rPr>
+            <w:noProof/>
+            <w:webHidden/>
+          </w:rPr>
+          <w:fldChar w:fldCharType="separate"/>
+        </w:r>
+        <w:r>
+          <w:rPr>
+            <w:noProof/>
+            <w:webHidden/>
+          </w:rPr>
+          <w:t>4</w:t>
+        </w:r>
+        <w:r>
+          <w:rPr>
+            <w:noProof/>
+            <w:webHidden/>
+          </w:rPr>
+          <w:fldChar w:fldCharType="end"/>
+        </w:r>
+      </w:hyperlink>
+    </w:p>
+    <w:p>
+      <w:pPr>
+        <w:pStyle w:val="TOC1"/>
+        <w:tabs>
+          <w:tab w:val="right" w:leader="dot" w:pos="8630"/>
+        </w:tabs>
+        <w:rPr>
+          <w:rFonts w:ascii="Calibri" w:hAnsi="Calibri"/>
+          <w:b w:val="0"/>
+          <w:i w:val="0"/>
+          <w:noProof/>
+          <w:sz w:val="22"/>
+          <w:szCs w:val="22"/>
+          <w:lang w:val="sr-Latn-RS" w:eastAsia="sr-Latn-RS"/>
+        </w:rPr>
+      </w:pPr>
+      <w:hyperlink w:anchor="_Toc101203667" w:history="1">
+        <w:r>
+          <w:rPr>
+            <w:rStyle w:val="Hyperlink"/>
+            <w:noProof/>
+            <w:lang w:val="sr-Latn-CS"/>
+          </w:rPr>
+          <w:t>2.   Model podataka</w:t>
+        </w:r>
+        <w:r>
+          <w:rPr>
+            <w:noProof/>
+            <w:webHidden/>
+          </w:rPr>
+          <w:tab/>
+        </w:r>
+        <w:r>
+          <w:rPr>
+            <w:noProof/>
+            <w:webHidden/>
+          </w:rPr>
+          <w:fldChar w:fldCharType="begin"/>
+        </w:r>
+        <w:r>
+          <w:rPr>
+            <w:noProof/>
+            <w:webHidden/>
+          </w:rPr>
+          <w:instrText xml:space="preserve"> PAGEREF _Toc101203667 \h </w:instrText>
+        </w:r>
+        <w:r>
+          <w:rPr>
+            <w:noProof/>
+            <w:webHidden/>
+          </w:rPr>
+        </w:r>
+        <w:r>
+          <w:rPr>
+            <w:noProof/>
+            <w:webHidden/>
+          </w:rPr>
+          <w:fldChar w:fldCharType="separate"/>
+        </w:r>
+        <w:r>
+          <w:rPr>
+            <w:noProof/>
+            <w:webHidden/>
+          </w:rPr>
+          <w:t>5</w:t>
+        </w:r>
+        <w:r>
+          <w:rPr>
+            <w:noProof/>
+            <w:webHidden/>
+          </w:rPr>
+          <w:fldChar w:fldCharType="end"/>
+        </w:r>
+      </w:hyperlink>
+    </w:p>
+    <w:p>
+      <w:pPr>
+        <w:pStyle w:val="TOC2"/>
+        <w:tabs>
+          <w:tab w:val="left" w:pos="880"/>
+          <w:tab w:val="right" w:leader="dot" w:pos="8630"/>
+        </w:tabs>
+        <w:rPr>
+          <w:rFonts w:ascii="Calibri" w:hAnsi="Calibri"/>
+          <w:b w:val="0"/>
+          <w:noProof/>
+          <w:szCs w:val="22"/>
+          <w:lang w:val="sr-Latn-RS" w:eastAsia="sr-Latn-RS"/>
+        </w:rPr>
+      </w:pPr>
+      <w:hyperlink w:anchor="_Toc101203668" w:history="1">
+        <w:r>
+          <w:rPr>
+            <w:rStyle w:val="Hyperlink"/>
+            <w:noProof/>
+            <w:lang w:val="sr-Latn-CS"/>
+          </w:rPr>
+          <w:t>2.1</w:t>
+        </w:r>
+        <w:r>
+          <w:rPr>
+            <w:rFonts w:ascii="Calibri" w:hAnsi="Calibri"/>
+            <w:b w:val="0"/>
+            <w:noProof/>
+            <w:szCs w:val="22"/>
+            <w:lang w:val="sr-Latn-RS" w:eastAsia="sr-Latn-RS"/>
+          </w:rPr>
+          <w:tab/>
+        </w:r>
+        <w:r>
+          <w:rPr>
+            <w:rStyle w:val="Hyperlink"/>
+            <w:noProof/>
+            <w:lang w:val="sr-Latn-CS"/>
+          </w:rPr>
+          <w:t>Dijagram ER notacije</w:t>
+        </w:r>
+        <w:r>
+          <w:rPr>
+            <w:noProof/>
+            <w:webHidden/>
+          </w:rPr>
+          <w:tab/>
+        </w:r>
+        <w:r>
+          <w:rPr>
+            <w:noProof/>
+            <w:webHidden/>
+          </w:rPr>
+          <w:fldChar w:fldCharType="begin"/>
+        </w:r>
+        <w:r>
+          <w:rPr>
+            <w:noProof/>
+            <w:webHidden/>
+          </w:rPr>
+          <w:instrText xml:space="preserve"> PAGEREF _Toc101203668 \h </w:instrText>
+        </w:r>
+        <w:r>
+          <w:rPr>
+            <w:noProof/>
+            <w:webHidden/>
+          </w:rPr>
+        </w:r>
+        <w:r>
+          <w:rPr>
+            <w:noProof/>
+            <w:webHidden/>
+          </w:rPr>
+          <w:fldChar w:fldCharType="separate"/>
+        </w:r>
+        <w:r>
+          <w:rPr>
+            <w:noProof/>
+            <w:webHidden/>
+          </w:rPr>
+          <w:t>5</w:t>
+        </w:r>
+        <w:r>
+          <w:rPr>
+            <w:noProof/>
+            <w:webHidden/>
+          </w:rPr>
+          <w:fldChar w:fldCharType="end"/>
+        </w:r>
+      </w:hyperlink>
+    </w:p>
+    <w:p>
+      <w:pPr>
+        <w:pStyle w:val="TOC2"/>
+        <w:tabs>
+          <w:tab w:val="left" w:pos="880"/>
+          <w:tab w:val="right" w:leader="dot" w:pos="8630"/>
+        </w:tabs>
+        <w:rPr>
+          <w:rFonts w:ascii="Calibri" w:hAnsi="Calibri"/>
+          <w:b w:val="0"/>
+          <w:noProof/>
+          <w:szCs w:val="22"/>
+          <w:lang w:val="sr-Latn-RS" w:eastAsia="sr-Latn-RS"/>
+        </w:rPr>
+      </w:pPr>
+      <w:hyperlink w:anchor="_Toc101203669" w:history="1">
+        <w:r>
+          <w:rPr>
+            <w:rStyle w:val="Hyperlink"/>
+            <w:noProof/>
+            <w:lang w:val="sr-Latn-CS"/>
+          </w:rPr>
+          <w:t>2.2</w:t>
+        </w:r>
+        <w:r>
+          <w:rPr>
+            <w:rFonts w:ascii="Calibri" w:hAnsi="Calibri"/>
+            <w:b w:val="0"/>
+            <w:noProof/>
+            <w:szCs w:val="22"/>
+            <w:lang w:val="sr-Latn-RS" w:eastAsia="sr-Latn-RS"/>
+          </w:rPr>
+          <w:tab/>
+        </w:r>
+        <w:r>
+          <w:rPr>
+            <w:rStyle w:val="Hyperlink"/>
+            <w:noProof/>
+            <w:lang w:val="sr-Latn-CS"/>
+          </w:rPr>
+          <w:t>Dijagram IE notacije</w:t>
+        </w:r>
+        <w:r>
+          <w:rPr>
+            <w:noProof/>
+            <w:webHidden/>
+          </w:rPr>
+          <w:tab/>
+        </w:r>
+        <w:r>
+          <w:rPr>
+            <w:noProof/>
+            <w:webHidden/>
+          </w:rPr>
+          <w:fldChar w:fldCharType="begin"/>
+        </w:r>
+        <w:r>
+          <w:rPr>
+            <w:noProof/>
+            <w:webHidden/>
+          </w:rPr>
+          <w:instrText xml:space="preserve"> PAGEREF _Toc101203669 \h </w:instrText>
+        </w:r>
+        <w:r>
+          <w:rPr>
+            <w:noProof/>
+            <w:webHidden/>
+          </w:rPr>
+        </w:r>
+        <w:r>
+          <w:rPr>
+            <w:noProof/>
+            <w:webHidden/>
+          </w:rPr>
+          <w:fldChar w:fldCharType="separate"/>
+        </w:r>
+        <w:r>
+          <w:rPr>
+            <w:noProof/>
+            <w:webHidden/>
+          </w:rPr>
+          <w:t>6</w:t>
+        </w:r>
+        <w:r>
+          <w:rPr>
+            <w:noProof/>
+            <w:webHidden/>
+          </w:rPr>
+          <w:fldChar w:fldCharType="end"/>
+        </w:r>
+      </w:hyperlink>
+    </w:p>
+    <w:p>
+      <w:pPr>
+        <w:pStyle w:val="TOC2"/>
+        <w:tabs>
+          <w:tab w:val="left" w:pos="880"/>
+          <w:tab w:val="right" w:leader="dot" w:pos="8630"/>
+        </w:tabs>
+        <w:rPr>
+          <w:rFonts w:ascii="Calibri" w:hAnsi="Calibri"/>
+          <w:b w:val="0"/>
+          <w:noProof/>
+          <w:szCs w:val="22"/>
+          <w:lang w:val="sr-Latn-RS" w:eastAsia="sr-Latn-RS"/>
+        </w:rPr>
+      </w:pPr>
+      <w:hyperlink w:anchor="_Toc101203670" w:history="1">
+        <w:r>
+          <w:rPr>
+            <w:rStyle w:val="Hyperlink"/>
+            <w:noProof/>
+            <w:lang w:val="sr-Latn-CS"/>
+          </w:rPr>
+          <w:t>2.3</w:t>
+        </w:r>
+        <w:r>
+          <w:rPr>
+            <w:rFonts w:ascii="Calibri" w:hAnsi="Calibri"/>
+            <w:b w:val="0"/>
+            <w:noProof/>
+            <w:szCs w:val="22"/>
+            <w:lang w:val="sr-Latn-RS" w:eastAsia="sr-Latn-RS"/>
+          </w:rPr>
+          <w:tab/>
+        </w:r>
+        <w:r>
+          <w:rPr>
+            <w:rStyle w:val="Hyperlink"/>
+            <w:noProof/>
+            <w:lang w:val="sr-Latn-CS"/>
+          </w:rPr>
+          <w:t>Šema relacione baze podataka</w:t>
+        </w:r>
+        <w:r>
+          <w:rPr>
+            <w:noProof/>
+            <w:webHidden/>
+          </w:rPr>
+          <w:tab/>
+        </w:r>
+        <w:r>
+          <w:rPr>
+            <w:noProof/>
+            <w:webHidden/>
+          </w:rPr>
+          <w:fldChar w:fldCharType="begin"/>
+        </w:r>
+        <w:r>
+          <w:rPr>
+            <w:noProof/>
+            <w:webHidden/>
+          </w:rPr>
+          <w:instrText xml:space="preserve"> PAGEREF _Toc101203670 \h </w:instrText>
+        </w:r>
+        <w:r>
+          <w:rPr>
+            <w:noProof/>
+            <w:webHidden/>
+          </w:rPr>
+        </w:r>
+        <w:r>
+          <w:rPr>
+            <w:noProof/>
+            <w:webHidden/>
+          </w:rPr>
+          <w:fldChar w:fldCharType="separate"/>
+        </w:r>
+        <w:r>
+          <w:rPr>
+            <w:noProof/>
+            <w:webHidden/>
+          </w:rPr>
+          <w:t>6</w:t>
+        </w:r>
+        <w:r>
+          <w:rPr>
+            <w:noProof/>
+            <w:webHidden/>
+          </w:rPr>
+          <w:fldChar w:fldCharType="end"/>
+        </w:r>
+      </w:hyperlink>
+    </w:p>
+    <w:p>
+      <w:pPr>
+        <w:pStyle w:val="TOC1"/>
+        <w:tabs>
+          <w:tab w:val="right" w:leader="dot" w:pos="8630"/>
+        </w:tabs>
+        <w:rPr>
+          <w:rFonts w:ascii="Calibri" w:hAnsi="Calibri"/>
+          <w:b w:val="0"/>
+          <w:i w:val="0"/>
+          <w:noProof/>
+          <w:sz w:val="22"/>
+          <w:szCs w:val="22"/>
+          <w:lang w:val="sr-Latn-RS" w:eastAsia="sr-Latn-RS"/>
+        </w:rPr>
+      </w:pPr>
+      <w:hyperlink w:anchor="_Toc101203671" w:history="1">
+        <w:r>
+          <w:rPr>
+            <w:rStyle w:val="Hyperlink"/>
+            <w:noProof/>
+            <w:lang w:val="sr-Latn-CS"/>
+          </w:rPr>
+          <w:t>3. Tabele</w:t>
+        </w:r>
+        <w:r>
+          <w:rPr>
+            <w:noProof/>
+            <w:webHidden/>
+          </w:rPr>
+          <w:tab/>
+        </w:r>
+        <w:r>
+          <w:rPr>
+            <w:noProof/>
+            <w:webHidden/>
+          </w:rPr>
+          <w:fldChar w:fldCharType="begin"/>
+        </w:r>
+        <w:r>
+          <w:rPr>
+            <w:noProof/>
+            <w:webHidden/>
+          </w:rPr>
+          <w:instrText xml:space="preserve"> PAGEREF _Toc101203671 \h </w:instrText>
+        </w:r>
+        <w:r>
+          <w:rPr>
+            <w:noProof/>
+            <w:webHidden/>
+          </w:rPr>
+        </w:r>
+        <w:r>
+          <w:rPr>
+            <w:noProof/>
+            <w:webHidden/>
+          </w:rPr>
+          <w:fldChar w:fldCharType="separate"/>
+        </w:r>
+        <w:r>
+          <w:rPr>
+            <w:noProof/>
+            <w:webHidden/>
+          </w:rPr>
+          <w:t>7</w:t>
+        </w:r>
+        <w:r>
+          <w:rPr>
+            <w:noProof/>
+            <w:webHidden/>
+          </w:rPr>
+          <w:fldChar w:fldCharType="end"/>
+        </w:r>
+      </w:hyperlink>
+    </w:p>
+    <w:p>
+      <w:pPr>
+        <w:pStyle w:val="TOC2"/>
+        <w:tabs>
+          <w:tab w:val="left" w:pos="880"/>
+          <w:tab w:val="right" w:leader="dot" w:pos="8630"/>
+        </w:tabs>
+        <w:rPr>
+          <w:rFonts w:ascii="Calibri" w:hAnsi="Calibri"/>
+          <w:b w:val="0"/>
+          <w:noProof/>
+          <w:szCs w:val="22"/>
+          <w:lang w:val="sr-Latn-RS" w:eastAsia="sr-Latn-RS"/>
+        </w:rPr>
+      </w:pPr>
+      <w:hyperlink w:anchor="_Toc101203672" w:history="1">
+        <w:r>
+          <w:rPr>
+            <w:rStyle w:val="Hyperlink"/>
+            <w:noProof/>
+            <w:lang w:val="sr-Latn-CS"/>
+          </w:rPr>
+          <w:t>3.1</w:t>
+        </w:r>
+        <w:r>
+          <w:rPr>
+            <w:rFonts w:ascii="Calibri" w:hAnsi="Calibri"/>
+            <w:b w:val="0"/>
+            <w:noProof/>
+            <w:szCs w:val="22"/>
+            <w:lang w:val="sr-Latn-RS" w:eastAsia="sr-Latn-RS"/>
+          </w:rPr>
+          <w:tab/>
+        </w:r>
+        <w:r>
+          <w:rPr>
+            <w:rStyle w:val="Hyperlink"/>
+            <w:noProof/>
+            <w:lang w:val="sr-Latn-CS"/>
+          </w:rPr>
+          <w:t>USER</w:t>
+        </w:r>
+        <w:r>
+          <w:rPr>
+            <w:noProof/>
+            <w:webHidden/>
+          </w:rPr>
+          <w:tab/>
+        </w:r>
+        <w:r>
+          <w:rPr>
+            <w:noProof/>
+            <w:webHidden/>
+          </w:rPr>
+          <w:fldChar w:fldCharType="begin"/>
+        </w:r>
+        <w:r>
+          <w:rPr>
+            <w:noProof/>
+            <w:webHidden/>
+          </w:rPr>
+          <w:instrText xml:space="preserve"> PAGEREF _Toc101203672 \h </w:instrText>
+        </w:r>
+        <w:r>
+          <w:rPr>
+            <w:noProof/>
+            <w:webHidden/>
+          </w:rPr>
+        </w:r>
+        <w:r>
+          <w:rPr>
+            <w:noProof/>
+            <w:webHidden/>
+          </w:rPr>
+          <w:fldChar w:fldCharType="separate"/>
+        </w:r>
+        <w:r>
+          <w:rPr>
+            <w:noProof/>
+            <w:webHidden/>
+          </w:rPr>
+          <w:t>7</w:t>
+        </w:r>
+        <w:r>
+          <w:rPr>
+            <w:noProof/>
+            <w:webHidden/>
+          </w:rPr>
+          <w:fldChar w:fldCharType="end"/>
+        </w:r>
+      </w:hyperlink>
+    </w:p>
+    <w:p>
+      <w:pPr>
+        <w:pStyle w:val="TOC2"/>
+        <w:tabs>
+          <w:tab w:val="left" w:pos="880"/>
+          <w:tab w:val="right" w:leader="dot" w:pos="8630"/>
+        </w:tabs>
+        <w:rPr>
+          <w:rFonts w:ascii="Calibri" w:hAnsi="Calibri"/>
+          <w:b w:val="0"/>
+          <w:noProof/>
+          <w:szCs w:val="22"/>
+          <w:lang w:val="sr-Latn-RS" w:eastAsia="sr-Latn-RS"/>
+        </w:rPr>
+      </w:pPr>
+      <w:hyperlink w:anchor="_Toc101203673" w:history="1">
+        <w:r>
+          <w:rPr>
+            <w:rStyle w:val="Hyperlink"/>
+            <w:noProof/>
+            <w:lang w:val="sr-Latn-CS"/>
+          </w:rPr>
+          <w:t>3.2</w:t>
+        </w:r>
+        <w:r>
+          <w:rPr>
+            <w:rFonts w:ascii="Calibri" w:hAnsi="Calibri"/>
+            <w:b w:val="0"/>
+            <w:noProof/>
+            <w:szCs w:val="22"/>
+            <w:lang w:val="sr-Latn-RS" w:eastAsia="sr-Latn-RS"/>
+          </w:rPr>
+          <w:tab/>
+        </w:r>
+        <w:r>
+          <w:rPr>
+            <w:rStyle w:val="Hyperlink"/>
+            <w:noProof/>
+            <w:lang w:val="sr-Latn-CS"/>
+          </w:rPr>
+          <w:t>POST</w:t>
+        </w:r>
+        <w:r>
+          <w:rPr>
+            <w:noProof/>
+            <w:webHidden/>
+          </w:rPr>
+          <w:tab/>
+        </w:r>
+        <w:r>
+          <w:rPr>
+            <w:noProof/>
+            <w:webHidden/>
+          </w:rPr>
+          <w:fldChar w:fldCharType="begin"/>
+        </w:r>
+        <w:r>
+          <w:rPr>
+            <w:noProof/>
+            <w:webHidden/>
+          </w:rPr>
+          <w:instrText xml:space="preserve"> PAGEREF _Toc101203673 \h </w:instrText>
+        </w:r>
+        <w:r>
+          <w:rPr>
+            <w:noProof/>
+            <w:webHidden/>
+          </w:rPr>
+        </w:r>
+        <w:r>
+          <w:rPr>
+            <w:noProof/>
+            <w:webHidden/>
+          </w:rPr>
+          <w:fldChar w:fldCharType="separate"/>
+        </w:r>
+        <w:r>
+          <w:rPr>
+            <w:noProof/>
+            <w:webHidden/>
+          </w:rPr>
+          <w:t>7</w:t>
+        </w:r>
+        <w:r>
+          <w:rPr>
+            <w:noProof/>
+            <w:webHidden/>
+          </w:rPr>
+          <w:fldChar w:fldCharType="end"/>
+        </w:r>
+      </w:hyperlink>
+    </w:p>
+    <w:p>
+      <w:pPr>
+        <w:pStyle w:val="TOC2"/>
+        <w:tabs>
+          <w:tab w:val="left" w:pos="880"/>
+          <w:tab w:val="right" w:leader="dot" w:pos="8630"/>
+        </w:tabs>
+        <w:rPr>
+          <w:rFonts w:ascii="Calibri" w:hAnsi="Calibri"/>
+          <w:b w:val="0"/>
+          <w:noProof/>
+          <w:szCs w:val="22"/>
+          <w:lang w:val="sr-Latn-RS" w:eastAsia="sr-Latn-RS"/>
+        </w:rPr>
+      </w:pPr>
+      <w:hyperlink w:anchor="_Toc101203674" w:history="1">
+        <w:r>
+          <w:rPr>
+            <w:rStyle w:val="Hyperlink"/>
+            <w:noProof/>
+            <w:lang w:val="sr-Latn-CS"/>
+          </w:rPr>
+          <w:t>3.3</w:t>
+        </w:r>
+        <w:r>
+          <w:rPr>
+            <w:rFonts w:ascii="Calibri" w:hAnsi="Calibri"/>
+            <w:b w:val="0"/>
+            <w:noProof/>
+            <w:szCs w:val="22"/>
+            <w:lang w:val="sr-Latn-RS" w:eastAsia="sr-Latn-RS"/>
+          </w:rPr>
+          <w:tab/>
+        </w:r>
+        <w:r>
+          <w:rPr>
+            <w:rStyle w:val="Hyperlink"/>
+            <w:noProof/>
+            <w:lang w:val="sr-Latn-CS"/>
+          </w:rPr>
+          <w:t>COMMENT</w:t>
+        </w:r>
+        <w:r>
+          <w:rPr>
+            <w:noProof/>
+            <w:webHidden/>
+          </w:rPr>
+          <w:tab/>
+        </w:r>
+        <w:r>
+          <w:rPr>
+            <w:noProof/>
+            <w:webHidden/>
+          </w:rPr>
+          <w:fldChar w:fldCharType="begin"/>
+        </w:r>
+        <w:r>
+          <w:rPr>
+            <w:noProof/>
+            <w:webHidden/>
+          </w:rPr>
+          <w:instrText xml:space="preserve"> PAGEREF _Toc101203674 \h </w:instrText>
+        </w:r>
+        <w:r>
+          <w:rPr>
+            <w:noProof/>
+            <w:webHidden/>
+          </w:rPr>
+        </w:r>
+        <w:r>
+          <w:rPr>
+            <w:noProof/>
+            <w:webHidden/>
+          </w:rPr>
+          <w:fldChar w:fldCharType="separate"/>
+        </w:r>
+        <w:r>
+          <w:rPr>
+            <w:noProof/>
+            <w:webHidden/>
+          </w:rPr>
+          <w:t>7</w:t>
+        </w:r>
+        <w:r>
+          <w:rPr>
+            <w:noProof/>
+            <w:webHidden/>
+          </w:rPr>
+          <w:fldChar w:fldCharType="end"/>
+        </w:r>
+      </w:hyperlink>
+    </w:p>
+    <w:p>
+      <w:pPr>
+        <w:pStyle w:val="TOC2"/>
+        <w:tabs>
+          <w:tab w:val="left" w:pos="880"/>
+          <w:tab w:val="right" w:leader="dot" w:pos="8630"/>
+        </w:tabs>
+        <w:rPr>
+          <w:rFonts w:ascii="Calibri" w:hAnsi="Calibri"/>
+          <w:b w:val="0"/>
+          <w:noProof/>
+          <w:szCs w:val="22"/>
+          <w:lang w:val="sr-Latn-RS" w:eastAsia="sr-Latn-RS"/>
+        </w:rPr>
+      </w:pPr>
+      <w:hyperlink w:anchor="_Toc101203675" w:history="1">
+        <w:r>
+          <w:rPr>
+            <w:rStyle w:val="Hyperlink"/>
+            <w:noProof/>
+            <w:lang w:val="sr-Latn-CS"/>
+          </w:rPr>
+          <w:t>3.4</w:t>
+        </w:r>
+        <w:r>
+          <w:rPr>
+            <w:rFonts w:ascii="Calibri" w:hAnsi="Calibri"/>
+            <w:b w:val="0"/>
+            <w:noProof/>
+            <w:szCs w:val="22"/>
+            <w:lang w:val="sr-Latn-RS" w:eastAsia="sr-Latn-RS"/>
+          </w:rPr>
+          <w:tab/>
+        </w:r>
+        <w:r>
+          <w:rPr>
+            <w:rStyle w:val="Hyperlink"/>
+            <w:noProof/>
+            <w:lang w:val="sr-Latn-CS"/>
+          </w:rPr>
+          <w:t>ROLE</w:t>
+        </w:r>
+        <w:r>
+          <w:rPr>
+            <w:noProof/>
+            <w:webHidden/>
+          </w:rPr>
+          <w:tab/>
+        </w:r>
+        <w:r>
+          <w:rPr>
+            <w:noProof/>
+            <w:webHidden/>
+          </w:rPr>
+          <w:fldChar w:fldCharType="begin"/>
+        </w:r>
+        <w:r>
+          <w:rPr>
+            <w:noProof/>
+            <w:webHidden/>
+          </w:rPr>
+          <w:instrText xml:space="preserve"> PAGEREF _Toc101203675 \h </w:instrText>
+        </w:r>
+        <w:r>
+          <w:rPr>
+            <w:noProof/>
+            <w:webHidden/>
+          </w:rPr>
+        </w:r>
+        <w:r>
+          <w:rPr>
+            <w:noProof/>
+            <w:webHidden/>
+          </w:rPr>
+          <w:fldChar w:fldCharType="separate"/>
+        </w:r>
+        <w:r>
+          <w:rPr>
+            <w:noProof/>
+            <w:webHidden/>
+          </w:rPr>
+          <w:t>8</w:t>
+        </w:r>
+        <w:r>
+          <w:rPr>
+            <w:noProof/>
+            <w:webHidden/>
+          </w:rPr>
+          <w:fldChar w:fldCharType="end"/>
+        </w:r>
+      </w:hyperlink>
+    </w:p>
+    <w:p>
+      <w:pPr>
+        <w:pStyle w:val="TOC2"/>
+        <w:tabs>
+          <w:tab w:val="left" w:pos="880"/>
+          <w:tab w:val="right" w:leader="dot" w:pos="8630"/>
+        </w:tabs>
+        <w:rPr>
+          <w:rFonts w:ascii="Calibri" w:hAnsi="Calibri"/>
+          <w:b w:val="0"/>
+          <w:noProof/>
+          <w:szCs w:val="22"/>
+          <w:lang w:val="sr-Latn-RS" w:eastAsia="sr-Latn-RS"/>
+        </w:rPr>
+      </w:pPr>
+      <w:hyperlink w:anchor="_Toc101203676" w:history="1">
+        <w:r>
+          <w:rPr>
+            <w:rStyle w:val="Hyperlink"/>
+            <w:noProof/>
+            <w:lang w:val="sr-Latn-CS"/>
+          </w:rPr>
+          <w:t>3.5</w:t>
+        </w:r>
+        <w:r>
+          <w:rPr>
+            <w:rFonts w:ascii="Calibri" w:hAnsi="Calibri"/>
+            <w:b w:val="0"/>
+            <w:noProof/>
+            <w:szCs w:val="22"/>
+            <w:lang w:val="sr-Latn-RS" w:eastAsia="sr-Latn-RS"/>
+          </w:rPr>
+          <w:tab/>
+        </w:r>
+        <w:r>
+          <w:rPr>
+            <w:rStyle w:val="Hyperlink"/>
+            <w:noProof/>
+            <w:lang w:val="sr-Latn-CS"/>
+          </w:rPr>
+          <w:t>VOTE</w:t>
+        </w:r>
+        <w:r>
+          <w:rPr>
+            <w:noProof/>
+            <w:webHidden/>
+          </w:rPr>
+          <w:tab/>
+        </w:r>
+        <w:r>
+          <w:rPr>
+            <w:noProof/>
+            <w:webHidden/>
+          </w:rPr>
+          <w:fldChar w:fldCharType="begin"/>
+        </w:r>
+        <w:r>
+          <w:rPr>
+            <w:noProof/>
+            <w:webHidden/>
+          </w:rPr>
+          <w:instrText xml:space="preserve"> PAGEREF _Toc101203676 \h </w:instrText>
+        </w:r>
+        <w:r>
+          <w:rPr>
+            <w:noProof/>
+            <w:webHidden/>
+          </w:rPr>
+        </w:r>
+        <w:r>
+          <w:rPr>
+            <w:noProof/>
+            <w:webHidden/>
+          </w:rPr>
+          <w:fldChar w:fldCharType="separate"/>
+        </w:r>
+        <w:r>
+          <w:rPr>
+            <w:noProof/>
+            <w:webHidden/>
+          </w:rPr>
+          <w:t>8</w:t>
+        </w:r>
+        <w:r>
+          <w:rPr>
+            <w:noProof/>
+            <w:webHidden/>
+          </w:rPr>
+          <w:fldChar w:fldCharType="end"/>
+        </w:r>
+      </w:hyperlink>
+    </w:p>
+    <w:p>
+      <w:r>
+        <w:rPr>
+          <w:b/>
+          <w:bCs/>
+          <w:noProof/>
+        </w:rPr>
+        <w:fldChar w:fldCharType="end"/>
+      </w:r>
+    </w:p>
+    <w:p>
+      <w:pPr>
+        <w:jc w:val="center"/>
+        <w:rPr>
+          <w:noProof/>
+          <w:lang w:val="sr-Latn-CS"/>
+        </w:rPr>
+      </w:pPr>
+    </w:p>
+    <w:p>
+      <w:pPr>
+        <w:jc w:val="center"/>
+        <w:rPr>
+          <w:noProof/>
+          <w:lang w:val="sr-Latn-CS"/>
+        </w:rPr>
+      </w:pPr>
+    </w:p>
+    <w:p>
+      <w:pPr>
+        <w:jc w:val="center"/>
+        <w:rPr>
+          <w:b/>
+          <w:bCs/>
           <w:noProof/>
           <w:sz w:val="32"/>
           <w:lang w:val="sr-Latn-CS"/>
         </w:rPr>
       </w:pPr>
-      <w:bookmarkStart w:id="0" w:name="_Toc391768024"/>
-      <w:bookmarkStart w:id="1" w:name="_Toc440894902"/>
-      <w:bookmarkStart w:id="2" w:name="_Toc458506842"/>
-      <w:bookmarkStart w:id="3" w:name="_Toc458506891"/>
+      <w:bookmarkStart w:id="1" w:name="_Toc391768024"/>
+      <w:bookmarkStart w:id="2" w:name="_Toc440894902"/>
+      <w:bookmarkStart w:id="3" w:name="_Toc458506842"/>
+      <w:bookmarkStart w:id="4" w:name="_Toc458506891"/>
     </w:p>
     <w:p>
       <w:pPr>
@@ -1372,7 +3053,8 @@
         </w:rPr>
         <w:br w:type="page"/>
       </w:r>
-      <w:bookmarkStart w:id="4" w:name="_Toc165398415"/>
+      <w:bookmarkStart w:id="5" w:name="_Toc165398415"/>
+      <w:bookmarkStart w:id="6" w:name="_Toc101203661"/>
       <w:r>
         <w:rPr>
           <w:noProof/>
@@ -1388,43 +3070,45 @@
         </w:rPr>
         <w:tab/>
       </w:r>
-      <w:bookmarkEnd w:id="0"/>
       <w:bookmarkEnd w:id="1"/>
       <w:bookmarkEnd w:id="2"/>
       <w:bookmarkEnd w:id="3"/>
+      <w:bookmarkEnd w:id="4"/>
       <w:r>
         <w:rPr>
           <w:noProof/>
           <w:lang w:val="sr-Latn-CS"/>
         </w:rPr>
         <w:t>Uvod</w:t>
-      </w:r>
-      <w:bookmarkEnd w:id="4"/>
-    </w:p>
-    <w:p>
-      <w:pPr>
-        <w:pStyle w:val="Heading2"/>
-        <w:rPr>
-          <w:noProof/>
-          <w:lang w:val="sr-Latn-CS"/>
-        </w:rPr>
-      </w:pPr>
-      <w:bookmarkStart w:id="5" w:name="_Toc391768026"/>
-      <w:bookmarkStart w:id="6" w:name="_Toc440894904"/>
-      <w:bookmarkStart w:id="7" w:name="_Toc458506844"/>
-      <w:bookmarkStart w:id="8" w:name="_Toc458506893"/>
-      <w:bookmarkStart w:id="9" w:name="_Toc165398416"/>
-      <w:r>
-        <w:rPr>
-          <w:noProof/>
-          <w:lang w:val="sr-Latn-CS"/>
-        </w:rPr>
-        <w:t>1.1</w:t>
       </w:r>
       <w:bookmarkEnd w:id="5"/>
       <w:bookmarkEnd w:id="6"/>
+    </w:p>
+    <w:p>
+      <w:pPr>
+        <w:pStyle w:val="Heading2"/>
+        <w:rPr>
+          <w:noProof/>
+          <w:lang w:val="sr-Latn-CS"/>
+        </w:rPr>
+      </w:pPr>
+      <w:bookmarkStart w:id="7" w:name="_Toc391768026"/>
+      <w:bookmarkStart w:id="8" w:name="_Toc440894904"/>
+      <w:bookmarkStart w:id="9" w:name="_Toc458506844"/>
+      <w:bookmarkStart w:id="10" w:name="_Toc458506893"/>
+      <w:bookmarkStart w:id="11" w:name="_Toc165398416"/>
+      <w:bookmarkStart w:id="12" w:name="_Toc101203662"/>
+      <w:r>
+        <w:rPr>
+          <w:noProof/>
+          <w:lang w:val="sr-Latn-CS"/>
+        </w:rPr>
+        <w:t>1.1</w:t>
+      </w:r>
       <w:bookmarkEnd w:id="7"/>
       <w:bookmarkEnd w:id="8"/>
+      <w:bookmarkEnd w:id="9"/>
+      <w:bookmarkEnd w:id="10"/>
       <w:r>
         <w:rPr>
           <w:noProof/>
@@ -1433,7 +3117,8 @@
         <w:tab/>
         <w:t>Namena</w:t>
       </w:r>
-      <w:bookmarkEnd w:id="9"/>
+      <w:bookmarkEnd w:id="11"/>
+      <w:bookmarkEnd w:id="12"/>
     </w:p>
     <w:p>
       <w:pPr>
@@ -1717,11 +3402,12 @@
           <w:lang w:val="sr-Latn-CS"/>
         </w:rPr>
       </w:pPr>
-      <w:bookmarkStart w:id="10" w:name="_Toc391768027"/>
-      <w:bookmarkStart w:id="11" w:name="_Toc440894905"/>
-      <w:bookmarkStart w:id="12" w:name="_Toc458506845"/>
-      <w:bookmarkStart w:id="13" w:name="_Toc458506894"/>
-      <w:bookmarkStart w:id="14" w:name="_Toc165398417"/>
+      <w:bookmarkStart w:id="13" w:name="_Toc391768027"/>
+      <w:bookmarkStart w:id="14" w:name="_Toc440894905"/>
+      <w:bookmarkStart w:id="15" w:name="_Toc458506845"/>
+      <w:bookmarkStart w:id="16" w:name="_Toc458506894"/>
+      <w:bookmarkStart w:id="17" w:name="_Toc165398417"/>
+      <w:bookmarkStart w:id="18" w:name="_Toc101203663"/>
       <w:r>
         <w:rPr>
           <w:noProof/>
@@ -1736,10 +3422,10 @@
         </w:rPr>
         <w:tab/>
       </w:r>
-      <w:bookmarkEnd w:id="10"/>
-      <w:bookmarkEnd w:id="11"/>
-      <w:bookmarkEnd w:id="12"/>
       <w:bookmarkEnd w:id="13"/>
+      <w:bookmarkEnd w:id="14"/>
+      <w:bookmarkEnd w:id="15"/>
+      <w:bookmarkEnd w:id="16"/>
       <w:r>
         <w:rPr>
           <w:noProof/>
@@ -1747,7 +3433,8 @@
         </w:rPr>
         <w:t>Ciljne grupe</w:t>
       </w:r>
-      <w:bookmarkEnd w:id="14"/>
+      <w:bookmarkEnd w:id="17"/>
+      <w:bookmarkEnd w:id="18"/>
     </w:p>
     <w:p>
       <w:pPr>
@@ -1919,11 +3606,12 @@
           <w:lang w:val="sr-Latn-CS"/>
         </w:rPr>
       </w:pPr>
-      <w:bookmarkStart w:id="15" w:name="_Toc391768029"/>
-      <w:bookmarkStart w:id="16" w:name="_Toc440894907"/>
-      <w:bookmarkStart w:id="17" w:name="_Toc458506847"/>
-      <w:bookmarkStart w:id="18" w:name="_Toc458506896"/>
-      <w:bookmarkStart w:id="19" w:name="_Toc165398418"/>
+      <w:bookmarkStart w:id="19" w:name="_Toc391768029"/>
+      <w:bookmarkStart w:id="20" w:name="_Toc440894907"/>
+      <w:bookmarkStart w:id="21" w:name="_Toc458506847"/>
+      <w:bookmarkStart w:id="22" w:name="_Toc458506896"/>
+      <w:bookmarkStart w:id="23" w:name="_Toc165398418"/>
+      <w:bookmarkStart w:id="24" w:name="_Toc101203664"/>
       <w:r>
         <w:rPr>
           <w:noProof/>
@@ -1938,10 +3626,10 @@
         </w:rPr>
         <w:tab/>
       </w:r>
-      <w:bookmarkEnd w:id="15"/>
-      <w:bookmarkEnd w:id="16"/>
-      <w:bookmarkEnd w:id="17"/>
-      <w:bookmarkEnd w:id="18"/>
+      <w:bookmarkEnd w:id="19"/>
+      <w:bookmarkEnd w:id="20"/>
+      <w:bookmarkEnd w:id="21"/>
+      <w:bookmarkEnd w:id="22"/>
       <w:r>
         <w:rPr>
           <w:noProof/>
@@ -1949,7 +3637,8 @@
         </w:rPr>
         <w:t>Organizacija dokumenta</w:t>
       </w:r>
-      <w:bookmarkEnd w:id="19"/>
+      <w:bookmarkEnd w:id="23"/>
+      <w:bookmarkEnd w:id="24"/>
     </w:p>
     <w:p>
       <w:pPr>
@@ -2089,11 +3778,12 @@
           <w:lang w:val="sr-Latn-CS"/>
         </w:rPr>
       </w:pPr>
-      <w:bookmarkStart w:id="20" w:name="_Toc391768031"/>
-      <w:bookmarkStart w:id="21" w:name="_Toc440894909"/>
-      <w:bookmarkStart w:id="22" w:name="_Toc458506849"/>
-      <w:bookmarkStart w:id="23" w:name="_Toc458506898"/>
-      <w:bookmarkStart w:id="24" w:name="_Toc165398419"/>
+      <w:bookmarkStart w:id="25" w:name="_Toc391768031"/>
+      <w:bookmarkStart w:id="26" w:name="_Toc440894909"/>
+      <w:bookmarkStart w:id="27" w:name="_Toc458506849"/>
+      <w:bookmarkStart w:id="28" w:name="_Toc458506898"/>
+      <w:bookmarkStart w:id="29" w:name="_Toc165398419"/>
+      <w:bookmarkStart w:id="30" w:name="_Toc101203665"/>
       <w:r>
         <w:rPr>
           <w:noProof/>
@@ -2108,10 +3798,10 @@
         </w:rPr>
         <w:tab/>
       </w:r>
-      <w:bookmarkEnd w:id="20"/>
-      <w:bookmarkEnd w:id="21"/>
-      <w:bookmarkEnd w:id="22"/>
-      <w:bookmarkEnd w:id="23"/>
+      <w:bookmarkEnd w:id="25"/>
+      <w:bookmarkEnd w:id="26"/>
+      <w:bookmarkEnd w:id="27"/>
+      <w:bookmarkEnd w:id="28"/>
       <w:r>
         <w:rPr>
           <w:noProof/>
@@ -2119,7 +3809,8 @@
         </w:rPr>
         <w:t>Rečnik pojmova i skraćenica</w:t>
       </w:r>
-      <w:bookmarkEnd w:id="24"/>
+      <w:bookmarkEnd w:id="29"/>
+      <w:bookmarkEnd w:id="30"/>
     </w:p>
     <w:p>
       <w:pPr>
@@ -2360,12 +4051,13 @@
           <w:lang w:val="sr-Latn-CS"/>
         </w:rPr>
       </w:pPr>
-      <w:bookmarkStart w:id="25" w:name="_Toc391768033"/>
-      <w:bookmarkStart w:id="26" w:name="_Toc440894911"/>
-      <w:bookmarkStart w:id="27" w:name="_Toc458506851"/>
-      <w:bookmarkStart w:id="28" w:name="_Toc458506900"/>
-      <w:bookmarkStart w:id="29" w:name="_Toc23229860"/>
-      <w:bookmarkStart w:id="30" w:name="_Toc165398420"/>
+      <w:bookmarkStart w:id="31" w:name="_Toc391768033"/>
+      <w:bookmarkStart w:id="32" w:name="_Toc440894911"/>
+      <w:bookmarkStart w:id="33" w:name="_Toc458506851"/>
+      <w:bookmarkStart w:id="34" w:name="_Toc458506900"/>
+      <w:bookmarkStart w:id="35" w:name="_Toc23229860"/>
+      <w:bookmarkStart w:id="36" w:name="_Toc165398420"/>
+      <w:bookmarkStart w:id="37" w:name="_Toc101203666"/>
       <w:r>
         <w:rPr>
           <w:noProof/>
@@ -2381,10 +4073,10 @@
         <w:tab/>
         <w:t>O</w:t>
       </w:r>
-      <w:bookmarkEnd w:id="25"/>
-      <w:bookmarkEnd w:id="26"/>
-      <w:bookmarkEnd w:id="27"/>
-      <w:bookmarkEnd w:id="28"/>
+      <w:bookmarkEnd w:id="31"/>
+      <w:bookmarkEnd w:id="32"/>
+      <w:bookmarkEnd w:id="33"/>
+      <w:bookmarkEnd w:id="34"/>
       <w:r>
         <w:rPr>
           <w:noProof/>
@@ -2392,8 +4084,9 @@
         </w:rPr>
         <w:t>tvorena pitanja</w:t>
       </w:r>
-      <w:bookmarkEnd w:id="29"/>
-      <w:bookmarkEnd w:id="30"/>
+      <w:bookmarkEnd w:id="35"/>
+      <w:bookmarkEnd w:id="36"/>
+      <w:bookmarkEnd w:id="37"/>
     </w:p>
     <w:p>
       <w:pPr>
@@ -2868,7 +4561,8 @@
         </w:rPr>
         <w:br w:type="page"/>
       </w:r>
-      <w:bookmarkStart w:id="31" w:name="_Toc165398421"/>
+      <w:bookmarkStart w:id="38" w:name="_Toc165398421"/>
+      <w:bookmarkStart w:id="39" w:name="_Toc101203667"/>
       <w:r>
         <w:rPr>
           <w:noProof/>
@@ -2877,7 +4571,7 @@
         <w:lastRenderedPageBreak/>
         <w:t xml:space="preserve">2.   </w:t>
       </w:r>
-      <w:bookmarkStart w:id="32" w:name="_Toc23229861"/>
+      <w:bookmarkStart w:id="40" w:name="_Toc23229861"/>
       <w:r>
         <w:rPr>
           <w:noProof/>
@@ -2885,8 +4579,9 @@
         </w:rPr>
         <w:t>Model podataka</w:t>
       </w:r>
-      <w:bookmarkEnd w:id="31"/>
-      <w:bookmarkEnd w:id="32"/>
+      <w:bookmarkEnd w:id="38"/>
+      <w:bookmarkEnd w:id="39"/>
+      <w:bookmarkEnd w:id="40"/>
     </w:p>
     <w:p>
       <w:pPr>
@@ -2896,7 +4591,7 @@
           <w:lang w:val="sr-Latn-CS"/>
         </w:rPr>
       </w:pPr>
-      <w:bookmarkStart w:id="33" w:name="_Toc165398422"/>
+      <w:bookmarkStart w:id="41" w:name="_Toc165398422"/>
     </w:p>
     <w:p>
       <w:pPr>
@@ -2906,6 +4601,7 @@
           <w:lang w:val="sr-Latn-CS"/>
         </w:rPr>
       </w:pPr>
+      <w:bookmarkStart w:id="42" w:name="_Toc101203668"/>
       <w:r>
         <w:rPr>
           <w:noProof/>
@@ -2934,7 +4630,7 @@
         </w:rPr>
         <w:t>ER notacij</w:t>
       </w:r>
-      <w:bookmarkEnd w:id="33"/>
+      <w:bookmarkEnd w:id="41"/>
       <w:r>
         <w:rPr>
           <w:noProof/>
@@ -2942,6 +4638,7 @@
         </w:rPr>
         <w:t>e</w:t>
       </w:r>
+      <w:bookmarkEnd w:id="42"/>
     </w:p>
     <w:p>
       <w:pPr>
@@ -2971,1134 +4668,38 @@
           <w:noProof/>
           <w:lang w:val="sr-Latn-CS"/>
         </w:rPr>
-      </w:r>
-      <w:r>
-        <w:rPr>
-          <w:noProof/>
-          <w:lang w:val="sr-Latn-CS"/>
-        </w:rPr>
-        <w:pict>
-          <v:group id="_x0000_s1074" editas="canvas" style="width:403.75pt;height:588.95pt;mso-position-horizontal-relative:char;mso-position-vertical-relative:line" coordorigin="2476,481" coordsize="6914,10084">
+        <w:pict w14:anchorId="3174EFC9">
+          <v:shapetype id="_x0000_t75" coordsize="21600,21600" o:spt="75" o:preferrelative="t" path="m@4@5l@4@11@9@11@9@5xe" filled="f" stroked="f">
+            <v:stroke joinstyle="miter"/>
+            <v:formulas>
+              <v:f eqn="if lineDrawn pixelLineWidth 0"/>
+              <v:f eqn="sum @0 1 0"/>
+              <v:f eqn="sum 0 0 @1"/>
+              <v:f eqn="prod @2 1 2"/>
+              <v:f eqn="prod @3 21600 pixelWidth"/>
+              <v:f eqn="prod @3 21600 pixelHeight"/>
+              <v:f eqn="sum @0 0 1"/>
+              <v:f eqn="prod @6 1 2"/>
+              <v:f eqn="prod @7 21600 pixelWidth"/>
+              <v:f eqn="sum @8 21600 0"/>
+              <v:f eqn="prod @7 21600 pixelHeight"/>
+              <v:f eqn="sum @10 21600 0"/>
+            </v:formulas>
+            <v:path o:extrusionok="f" gradientshapeok="t" o:connecttype="rect"/>
             <o:lock v:ext="edit" aspectratio="t"/>
-            <v:shapetype id="_x0000_t75" coordsize="21600,21600" o:spt="75" o:preferrelative="t" path="m@4@5l@4@11@9@11@9@5xe" filled="f" stroked="f">
-              <v:stroke joinstyle="miter"/>
-              <v:formulas>
-                <v:f eqn="if lineDrawn pixelLineWidth 0"/>
-                <v:f eqn="sum @0 1 0"/>
-                <v:f eqn="sum 0 0 @1"/>
-                <v:f eqn="prod @2 1 2"/>
-                <v:f eqn="prod @3 21600 pixelWidth"/>
-                <v:f eqn="prod @3 21600 pixelHeight"/>
-                <v:f eqn="sum @0 0 1"/>
-                <v:f eqn="prod @6 1 2"/>
-                <v:f eqn="prod @7 21600 pixelWidth"/>
-                <v:f eqn="sum @8 21600 0"/>
-                <v:f eqn="prod @7 21600 pixelHeight"/>
-                <v:f eqn="sum @10 21600 0"/>
-              </v:formulas>
-              <v:path o:extrusionok="f" gradientshapeok="t" o:connecttype="rect"/>
-              <o:lock v:ext="edit" aspectratio="t"/>
-            </v:shapetype>
-            <v:shape id="_x0000_s1026" type="#_x0000_t75" style="position:absolute;left:2476;top:481;width:6914;height:10084" o:preferrelative="f">
-              <v:fill o:detectmouseclick="t"/>
-              <v:stroke dashstyle="1 1"/>
-              <o:lock v:ext="edit" text="t"/>
-            </v:shape>
-            <v:rect id="_x0000_s1027" style="position:absolute;left:2495;top:547;width:1501;height:2274"/>
-            <v:line id="_x0000_s1028" style="position:absolute" from="2507,892" to="3996,892"/>
-            <v:shapetype id="_x0000_t202" coordsize="21600,21600" o:spt="202" path="m,l,21600r21600,l21600,xe">
-              <v:stroke joinstyle="miter"/>
-              <v:path gradientshapeok="t" o:connecttype="rect"/>
-            </v:shapetype>
-            <v:shape id="_x0000_s1029" type="#_x0000_t202" style="position:absolute;left:2519;top:523;width:1500;height:369" filled="f" stroked="f">
-              <v:textbox inset="6.7pt,3.35pt,6.7pt,3.35pt">
-                <w:txbxContent>
-                  <w:p>
-                    <w:pPr>
-                      <w:jc w:val="center"/>
-                      <w:rPr>
-                        <w:b/>
-                        <w:sz w:val="22"/>
-                      </w:rPr>
-                    </w:pPr>
-                    <w:r>
-                      <w:rPr>
-                        <w:b/>
-                        <w:sz w:val="22"/>
-                      </w:rPr>
-                      <w:t>CUSTOMER</w:t>
-                    </w:r>
-                  </w:p>
-                </w:txbxContent>
-              </v:textbox>
-            </v:shape>
-            <v:shape id="_x0000_s1030" type="#_x0000_t202" style="position:absolute;left:2476;top:898;width:1536;height:2131" filled="f" stroked="f">
-              <v:textbox inset="6.7pt,3.35pt,6.7pt,3.35pt">
-                <w:txbxContent>
-                  <w:p>
-                    <w:pPr>
-                      <w:jc w:val="center"/>
-                      <w:rPr>
-                        <w:noProof/>
-                        <w:sz w:val="22"/>
-                        <w:u w:val="single"/>
-                      </w:rPr>
-                    </w:pPr>
-                    <w:r>
-                      <w:rPr>
-                        <w:noProof/>
-                        <w:sz w:val="22"/>
-                        <w:u w:val="single"/>
-                      </w:rPr>
-                      <w:t>customerId</w:t>
-                    </w:r>
-                  </w:p>
-                  <w:p>
-                    <w:pPr>
-                      <w:jc w:val="center"/>
-                      <w:rPr>
-                        <w:noProof/>
-                        <w:sz w:val="22"/>
-                      </w:rPr>
-                    </w:pPr>
-                    <w:r>
-                      <w:rPr>
-                        <w:noProof/>
-                        <w:sz w:val="22"/>
-                      </w:rPr>
-                      <w:t>name</w:t>
-                    </w:r>
-                  </w:p>
-                  <w:p>
-                    <w:pPr>
-                      <w:jc w:val="center"/>
-                      <w:rPr>
-                        <w:noProof/>
-                        <w:sz w:val="22"/>
-                      </w:rPr>
-                    </w:pPr>
-                    <w:r>
-                      <w:rPr>
-                        <w:noProof/>
-                        <w:sz w:val="22"/>
-                      </w:rPr>
-                      <w:t>surname</w:t>
-                    </w:r>
-                  </w:p>
-                  <w:p>
-                    <w:pPr>
-                      <w:jc w:val="center"/>
-                      <w:rPr>
-                        <w:noProof/>
-                        <w:sz w:val="22"/>
-                      </w:rPr>
-                    </w:pPr>
-                    <w:r>
-                      <w:rPr>
-                        <w:noProof/>
-                        <w:sz w:val="22"/>
-                      </w:rPr>
-                      <w:t>address</w:t>
-                    </w:r>
-                  </w:p>
-                  <w:p>
-                    <w:pPr>
-                      <w:jc w:val="center"/>
-                      <w:rPr>
-                        <w:noProof/>
-                        <w:sz w:val="22"/>
-                      </w:rPr>
-                    </w:pPr>
-                    <w:r>
-                      <w:rPr>
-                        <w:noProof/>
-                        <w:sz w:val="22"/>
-                      </w:rPr>
-                      <w:t>city</w:t>
-                    </w:r>
-                  </w:p>
-                  <w:p>
-                    <w:pPr>
-                      <w:jc w:val="center"/>
-                      <w:rPr>
-                        <w:noProof/>
-                        <w:sz w:val="22"/>
-                      </w:rPr>
-                    </w:pPr>
-                    <w:r>
-                      <w:rPr>
-                        <w:noProof/>
-                        <w:sz w:val="22"/>
-                      </w:rPr>
-                      <w:t>state</w:t>
-                    </w:r>
-                  </w:p>
-                  <w:p>
-                    <w:pPr>
-                      <w:jc w:val="center"/>
-                      <w:rPr>
-                        <w:noProof/>
-                        <w:sz w:val="22"/>
-                      </w:rPr>
-                    </w:pPr>
-                    <w:r>
-                      <w:rPr>
-                        <w:noProof/>
-                        <w:sz w:val="22"/>
-                      </w:rPr>
-                      <w:t>postalCode</w:t>
-                    </w:r>
-                  </w:p>
-                  <w:p>
-                    <w:pPr>
-                      <w:jc w:val="center"/>
-                      <w:rPr>
-                        <w:noProof/>
-                        <w:sz w:val="22"/>
-                      </w:rPr>
-                    </w:pPr>
-                    <w:r>
-                      <w:rPr>
-                        <w:noProof/>
-                        <w:sz w:val="22"/>
-                      </w:rPr>
-                      <w:t>email</w:t>
-                    </w:r>
-                  </w:p>
-                </w:txbxContent>
-              </v:textbox>
-            </v:shape>
-            <v:shapetype id="_x0000_t84" coordsize="21600,21600" o:spt="84" adj="2700" path="m,l,21600r21600,l21600,xem@0@0nfl@0@2@1@2@1@0xem,nfl@0@0em,21600nfl@0@2em21600,21600nfl@1@2em21600,nfl@1@0e">
-              <v:stroke joinstyle="miter"/>
-              <v:formulas>
-                <v:f eqn="val #0"/>
-                <v:f eqn="sum width 0 #0"/>
-                <v:f eqn="sum height 0 #0"/>
-                <v:f eqn="prod width 1 2"/>
-                <v:f eqn="prod height 1 2"/>
-                <v:f eqn="prod #0 1 2"/>
-                <v:f eqn="prod #0 3 2"/>
-                <v:f eqn="sum @1 @5 0"/>
-                <v:f eqn="sum @2 @5 0"/>
-              </v:formulas>
-              <v:path o:extrusionok="f" limo="10800,10800" o:connecttype="custom" o:connectlocs="0,@4;@0,@4;@3,21600;@3,@2;21600,@4;@1,@4;@3,0;@3,@0" textboxrect="@0,@0,@1,@2"/>
-              <v:handles>
-                <v:h position="#0,topLeft" switch="" xrange="0,10800"/>
-              </v:handles>
-              <o:complex v:ext="view"/>
-            </v:shapetype>
-            <v:shape id="_x0000_s1031" type="#_x0000_t84" style="position:absolute;left:5329;top:487;width:2881;height:988">
-              <v:fill opacity="0"/>
-            </v:shape>
-            <v:shape id="_x0000_s1032" type="#_x0000_t202" style="position:absolute;left:5489;top:648;width:2619;height:369" filled="f" stroked="f">
-              <v:textbox inset="6.7pt,3.35pt,6.7pt,3.35pt">
-                <w:txbxContent>
-                  <w:p>
-                    <w:pPr>
-                      <w:jc w:val="center"/>
-                      <w:rPr>
-                        <w:b/>
-                        <w:sz w:val="22"/>
-                      </w:rPr>
-                    </w:pPr>
-                    <w:r>
-                      <w:rPr>
-                        <w:b/>
-                        <w:sz w:val="22"/>
-                      </w:rPr>
-                      <w:t>CUSTOMER_TELEPHONE</w:t>
-                    </w:r>
-                  </w:p>
-                </w:txbxContent>
-              </v:textbox>
-            </v:shape>
-            <v:line id="_x0000_s1033" style="position:absolute" from="5472,975" to="8055,975"/>
-            <v:shape id="_x0000_s1034" type="#_x0000_t202" style="position:absolute;left:5484;top:975;width:2560;height:346" filled="f" stroked="f">
-              <v:textbox inset="6.7pt,3.35pt,6.7pt,3.35pt">
-                <w:txbxContent>
-                  <w:p>
-                    <w:pPr>
-                      <w:jc w:val="center"/>
-                      <w:rPr>
-                        <w:noProof/>
-                        <w:sz w:val="22"/>
-                        <w:u w:val="dash"/>
-                      </w:rPr>
-                    </w:pPr>
-                    <w:r>
-                      <w:rPr>
-                        <w:noProof/>
-                        <w:sz w:val="22"/>
-                        <w:u w:val="dash"/>
-                      </w:rPr>
-                      <w:t>telephone</w:t>
-                    </w:r>
-                  </w:p>
-                </w:txbxContent>
-              </v:textbox>
-            </v:shape>
-            <v:line id="_x0000_s1035" style="position:absolute" from="3996,1130" to="5341,1130" strokeweight="1pt">
-              <v:stroke dashstyle="dash"/>
-            </v:line>
-            <v:shape id="_x0000_s1036" type="#_x0000_t202" style="position:absolute;left:4548;top:1136;width:381;height:440" filled="f" stroked="f">
-              <v:textbox inset="6.7pt,3.35pt,6.7pt,3.35pt">
-                <w:txbxContent>
-                  <w:p>
-                    <w:pPr>
-                      <w:rPr>
-                        <w:sz w:val="22"/>
-                      </w:rPr>
-                    </w:pPr>
-                    <w:r>
-                      <w:rPr>
-                        <w:sz w:val="22"/>
-                      </w:rPr>
-                      <w:t>I</w:t>
-                    </w:r>
-                  </w:p>
-                </w:txbxContent>
-              </v:textbox>
-            </v:shape>
-            <v:shape id="_x0000_s1037" type="#_x0000_t202" style="position:absolute;left:3996;top:737;width:762;height:453" filled="f" stroked="f">
-              <v:textbox inset="6.7pt,3.35pt,6.7pt,3.35pt">
-                <w:txbxContent>
-                  <w:p>
-                    <w:pPr>
-                      <w:rPr>
-                        <w:sz w:val="22"/>
-                      </w:rPr>
-                    </w:pPr>
-                    <w:r>
-                      <w:rPr>
-                        <w:sz w:val="22"/>
-                      </w:rPr>
-                      <w:t>(1, n)</w:t>
-                    </w:r>
-                  </w:p>
-                </w:txbxContent>
-              </v:textbox>
-            </v:shape>
-            <v:rect id="_x0000_s1038" style="position:absolute;left:5877;top:2118;width:2000;height:964"/>
-            <v:line id="_x0000_s1039" style="position:absolute" from="5889,2464" to="7865,2464"/>
-            <v:shape id="_x0000_s1040" type="#_x0000_t202" style="position:absolute;left:5889;top:2118;width:2000;height:346" filled="f" stroked="f">
-              <v:textbox inset="6.7pt,3.35pt,6.7pt,3.35pt">
-                <w:txbxContent>
-                  <w:p>
-                    <w:pPr>
-                      <w:jc w:val="center"/>
-                      <w:rPr>
-                        <w:b/>
-                        <w:sz w:val="22"/>
-                      </w:rPr>
-                    </w:pPr>
-                    <w:r>
-                      <w:rPr>
-                        <w:b/>
-                        <w:sz w:val="22"/>
-                      </w:rPr>
-                      <w:t>CATEGORY</w:t>
-                    </w:r>
-                  </w:p>
-                </w:txbxContent>
-              </v:textbox>
-            </v:shape>
-            <v:shape id="_x0000_s1041" type="#_x0000_t202" style="position:absolute;left:5881;top:2481;width:1965;height:1107" filled="f" stroked="f">
-              <v:textbox inset="6.7pt,3.35pt,6.7pt,3.35pt">
-                <w:txbxContent>
-                  <w:p>
-                    <w:pPr>
-                      <w:jc w:val="center"/>
-                      <w:rPr>
-                        <w:noProof/>
-                        <w:sz w:val="22"/>
-                        <w:u w:val="single"/>
-                      </w:rPr>
-                    </w:pPr>
-                    <w:r>
-                      <w:rPr>
-                        <w:noProof/>
-                        <w:sz w:val="22"/>
-                        <w:u w:val="single"/>
-                      </w:rPr>
-                      <w:t>categoryId</w:t>
-                    </w:r>
-                  </w:p>
-                  <w:p>
-                    <w:pPr>
-                      <w:jc w:val="center"/>
-                      <w:rPr>
-                        <w:noProof/>
-                        <w:sz w:val="22"/>
-                      </w:rPr>
-                    </w:pPr>
-                    <w:r>
-                      <w:rPr>
-                        <w:noProof/>
-                        <w:sz w:val="22"/>
-                      </w:rPr>
-                      <w:t>categoryName</w:t>
-                    </w:r>
-                  </w:p>
-                </w:txbxContent>
-              </v:textbox>
-            </v:shape>
-            <v:rect id="_x0000_s1042" style="position:absolute;left:6139;top:4821;width:1297;height:1882"/>
-            <v:line id="_x0000_s1043" style="position:absolute" from="6139,5202" to="7436,5202"/>
-            <v:shape id="_x0000_s1044" type="#_x0000_t202" style="position:absolute;left:6151;top:4821;width:1285;height:393" filled="f" stroked="f">
-              <v:textbox inset="6.7pt,3.35pt,6.7pt,3.35pt">
-                <w:txbxContent>
-                  <w:p>
-                    <w:pPr>
-                      <w:jc w:val="center"/>
-                      <w:rPr>
-                        <w:b/>
-                        <w:sz w:val="22"/>
-                      </w:rPr>
-                    </w:pPr>
-                    <w:r>
-                      <w:rPr>
-                        <w:b/>
-                        <w:sz w:val="22"/>
-                      </w:rPr>
-                      <w:t>BOOK</w:t>
-                    </w:r>
-                  </w:p>
-                </w:txbxContent>
-              </v:textbox>
-            </v:shape>
-            <v:shape id="_x0000_s1045" type="#_x0000_t202" style="position:absolute;left:6155;top:5183;width:1298;height:1703" filled="f" stroked="f">
-              <v:textbox inset="6.7pt,3.35pt,6.7pt,3.35pt">
-                <w:txbxContent>
-                  <w:p>
-                    <w:pPr>
-                      <w:jc w:val="center"/>
-                      <w:rPr>
-                        <w:noProof/>
-                        <w:sz w:val="22"/>
-                        <w:u w:val="single"/>
-                      </w:rPr>
-                    </w:pPr>
-                    <w:r>
-                      <w:rPr>
-                        <w:noProof/>
-                        <w:sz w:val="22"/>
-                        <w:u w:val="single"/>
-                      </w:rPr>
-                      <w:t>isbn</w:t>
-                    </w:r>
-                  </w:p>
-                  <w:p>
-                    <w:pPr>
-                      <w:jc w:val="center"/>
-                      <w:rPr>
-                        <w:noProof/>
-                        <w:sz w:val="22"/>
-                      </w:rPr>
-                    </w:pPr>
-                    <w:r>
-                      <w:rPr>
-                        <w:noProof/>
-                        <w:sz w:val="22"/>
-                      </w:rPr>
-                      <w:t>author</w:t>
-                    </w:r>
-                  </w:p>
-                  <w:p>
-                    <w:pPr>
-                      <w:jc w:val="center"/>
-                      <w:rPr>
-                        <w:noProof/>
-                        <w:sz w:val="22"/>
-                      </w:rPr>
-                    </w:pPr>
-                    <w:r>
-                      <w:rPr>
-                        <w:noProof/>
-                        <w:sz w:val="22"/>
-                      </w:rPr>
-                      <w:t>title</w:t>
-                    </w:r>
-                  </w:p>
-                  <w:p>
-                    <w:pPr>
-                      <w:jc w:val="center"/>
-                      <w:rPr>
-                        <w:noProof/>
-                        <w:sz w:val="22"/>
-                      </w:rPr>
-                    </w:pPr>
-                    <w:r>
-                      <w:rPr>
-                        <w:noProof/>
-                        <w:sz w:val="22"/>
-                      </w:rPr>
-                      <w:t>price</w:t>
-                    </w:r>
-                  </w:p>
-                  <w:p>
-                    <w:pPr>
-                      <w:jc w:val="center"/>
-                      <w:rPr>
-                        <w:noProof/>
-                        <w:sz w:val="22"/>
-                      </w:rPr>
-                    </w:pPr>
-                    <w:r>
-                      <w:rPr>
-                        <w:noProof/>
-                        <w:sz w:val="22"/>
-                      </w:rPr>
-                      <w:t>description</w:t>
-                    </w:r>
-                  </w:p>
-                  <w:p>
-                    <w:pPr>
-                      <w:jc w:val="center"/>
-                      <w:rPr>
-                        <w:noProof/>
-                        <w:sz w:val="22"/>
-                      </w:rPr>
-                    </w:pPr>
-                    <w:r>
-                      <w:rPr>
-                        <w:noProof/>
-                        <w:sz w:val="22"/>
-                      </w:rPr>
-                      <w:t>quantity</w:t>
-                    </w:r>
-                  </w:p>
-                </w:txbxContent>
-              </v:textbox>
-            </v:shape>
-            <v:shapetype id="_x0000_t4" coordsize="21600,21600" o:spt="4" path="m10800,l,10800,10800,21600,21600,10800xe">
-              <v:stroke joinstyle="miter"/>
-              <v:path gradientshapeok="t" o:connecttype="rect" textboxrect="5400,5400,16200,16200"/>
-            </v:shapetype>
-            <v:shape id="_x0000_s1046" type="#_x0000_t4" style="position:absolute;left:7280;top:3476;width:1818;height:1273"/>
-            <v:shape id="_x0000_s1047" type="#_x0000_t202" style="position:absolute;left:7424;top:3929;width:1560;height:534" filled="f" stroked="f">
-              <v:textbox inset="6.7pt,3.35pt,6.7pt,3.35pt">
-                <w:txbxContent>
-                  <w:p>
-                    <w:pPr>
-                      <w:jc w:val="center"/>
-                      <w:rPr>
-                        <w:b/>
-                        <w:sz w:val="22"/>
-                      </w:rPr>
-                    </w:pPr>
-                    <w:r>
-                      <w:rPr>
-                        <w:b/>
-                        <w:sz w:val="22"/>
-                      </w:rPr>
-                      <w:t>BELONGS_TO</w:t>
-                    </w:r>
-                  </w:p>
-                </w:txbxContent>
-              </v:textbox>
-            </v:shape>
-            <v:shapetype id="_x0000_t34" coordsize="21600,21600" o:spt="34" o:oned="t" adj="10800" path="m,l@0,0@0,21600,21600,21600e" filled="f">
-              <v:stroke joinstyle="miter"/>
-              <v:formulas>
-                <v:f eqn="val #0"/>
-              </v:formulas>
-              <v:path arrowok="t" fillok="f" o:connecttype="none"/>
-              <v:handles>
-                <v:h position="#0,center"/>
-              </v:handles>
-              <o:lock v:ext="edit" shapetype="t"/>
-            </v:shapetype>
-            <v:shape id="_x0000_s1048" type="#_x0000_t34" style="position:absolute;left:6508;top:4113;width:772;height:726;flip:y" o:connectortype="elbow" adj="-533,165941,-153709"/>
-            <v:shape id="_x0000_s1049" type="#_x0000_t34" style="position:absolute;left:7889;top:2279;width:1209;height:1822;flip:x y" o:connectortype="elbow" adj="-5106,57111,144563"/>
-            <v:shape id="_x0000_s1050" type="#_x0000_t84" style="position:absolute;left:2537;top:3791;width:1952;height:3273" filled="f"/>
-            <v:shape id="_x0000_s1051" type="#_x0000_t202" style="position:absolute;left:2560;top:4422;width:1918;height:2619" filled="f" stroked="f">
-              <v:textbox inset="6.7pt,3.35pt,6.7pt,3.35pt">
-                <w:txbxContent>
-                  <w:p>
-                    <w:pPr>
-                      <w:jc w:val="center"/>
-                      <w:rPr>
-                        <w:noProof/>
-                        <w:sz w:val="22"/>
-                        <w:u w:val="single"/>
-                      </w:rPr>
-                    </w:pPr>
-                    <w:r>
-                      <w:rPr>
-                        <w:noProof/>
-                        <w:sz w:val="22"/>
-                        <w:u w:val="single"/>
-                      </w:rPr>
-                      <w:t>orderId</w:t>
-                    </w:r>
-                  </w:p>
-                  <w:p>
-                    <w:pPr>
-                      <w:jc w:val="center"/>
-                      <w:rPr>
-                        <w:noProof/>
-                        <w:sz w:val="22"/>
-                      </w:rPr>
-                    </w:pPr>
-                    <w:r>
-                      <w:rPr>
-                        <w:noProof/>
-                        <w:sz w:val="22"/>
-                      </w:rPr>
-                      <w:t>date</w:t>
-                    </w:r>
-                  </w:p>
-                  <w:p>
-                    <w:pPr>
-                      <w:jc w:val="center"/>
-                      <w:rPr>
-                        <w:noProof/>
-                        <w:sz w:val="22"/>
-                      </w:rPr>
-                    </w:pPr>
-                    <w:r>
-                      <w:rPr>
-                        <w:noProof/>
-                        <w:sz w:val="22"/>
-                      </w:rPr>
-                      <w:t>amount</w:t>
-                    </w:r>
-                  </w:p>
-                  <w:p>
-                    <w:pPr>
-                      <w:jc w:val="center"/>
-                      <w:rPr>
-                        <w:noProof/>
-                        <w:sz w:val="22"/>
-                      </w:rPr>
-                    </w:pPr>
-                    <w:r>
-                      <w:rPr>
-                        <w:noProof/>
-                        <w:sz w:val="22"/>
-                      </w:rPr>
-                      <w:t>orderStatus</w:t>
-                    </w:r>
-                  </w:p>
-                  <w:p>
-                    <w:pPr>
-                      <w:jc w:val="center"/>
-                      <w:rPr>
-                        <w:noProof/>
-                        <w:sz w:val="22"/>
-                      </w:rPr>
-                    </w:pPr>
-                    <w:r>
-                      <w:rPr>
-                        <w:noProof/>
-                        <w:sz w:val="22"/>
-                      </w:rPr>
-                      <w:t>recipientName</w:t>
-                    </w:r>
-                  </w:p>
-                  <w:p>
-                    <w:pPr>
-                      <w:jc w:val="center"/>
-                      <w:rPr>
-                        <w:noProof/>
-                        <w:sz w:val="22"/>
-                      </w:rPr>
-                    </w:pPr>
-                    <w:r>
-                      <w:rPr>
-                        <w:noProof/>
-                        <w:sz w:val="22"/>
-                      </w:rPr>
-                      <w:t>recipientSurname</w:t>
-                    </w:r>
-                  </w:p>
-                  <w:p>
-                    <w:pPr>
-                      <w:jc w:val="center"/>
-                      <w:rPr>
-                        <w:noProof/>
-                        <w:sz w:val="22"/>
-                      </w:rPr>
-                    </w:pPr>
-                    <w:r>
-                      <w:rPr>
-                        <w:noProof/>
-                        <w:sz w:val="22"/>
-                      </w:rPr>
-                      <w:t>recipientAddress</w:t>
-                    </w:r>
-                  </w:p>
-                  <w:p>
-                    <w:pPr>
-                      <w:jc w:val="center"/>
-                      <w:rPr>
-                        <w:noProof/>
-                        <w:sz w:val="22"/>
-                      </w:rPr>
-                    </w:pPr>
-                    <w:r>
-                      <w:rPr>
-                        <w:noProof/>
-                        <w:sz w:val="22"/>
-                      </w:rPr>
-                      <w:t>recipientCity</w:t>
-                    </w:r>
-                  </w:p>
-                  <w:p>
-                    <w:pPr>
-                      <w:jc w:val="center"/>
-                      <w:rPr>
-                        <w:noProof/>
-                        <w:sz w:val="22"/>
-                      </w:rPr>
-                    </w:pPr>
-                    <w:r>
-                      <w:rPr>
-                        <w:noProof/>
-                        <w:sz w:val="22"/>
-                      </w:rPr>
-                      <w:t>recipientState</w:t>
-                    </w:r>
-                  </w:p>
-                  <w:p>
-                    <w:pPr>
-                      <w:jc w:val="center"/>
-                      <w:rPr>
-                        <w:noProof/>
-                        <w:sz w:val="22"/>
-                      </w:rPr>
-                    </w:pPr>
-                    <w:r>
-                      <w:rPr>
-                        <w:noProof/>
-                        <w:sz w:val="22"/>
-                      </w:rPr>
-                      <w:t>recipientPosCode</w:t>
-                    </w:r>
-                  </w:p>
-                  <w:p>
-                    <w:pPr>
-                      <w:jc w:val="center"/>
-                      <w:rPr>
-                        <w:sz w:val="22"/>
-                        <w:u w:val="single"/>
-                      </w:rPr>
-                    </w:pPr>
-                  </w:p>
-                </w:txbxContent>
-              </v:textbox>
-            </v:shape>
-            <v:line id="_x0000_s1052" style="position:absolute" from="2781,4416" to="4222,4416"/>
-            <v:shape id="_x0000_s1053" type="#_x0000_t202" style="position:absolute;left:2793;top:4023;width:1429;height:393" filled="f" stroked="f">
-              <v:textbox inset="6.7pt,3.35pt,6.7pt,3.35pt">
-                <w:txbxContent>
-                  <w:p>
-                    <w:pPr>
-                      <w:jc w:val="center"/>
-                      <w:rPr>
-                        <w:b/>
-                        <w:sz w:val="22"/>
-                      </w:rPr>
-                    </w:pPr>
-                    <w:r>
-                      <w:rPr>
-                        <w:b/>
-                        <w:sz w:val="22"/>
-                      </w:rPr>
-                      <w:t>ORDER</w:t>
-                    </w:r>
-                  </w:p>
-                </w:txbxContent>
-              </v:textbox>
-            </v:shape>
-            <v:line id="_x0000_s1054" style="position:absolute" from="3238,2814" to="3238,3779" strokeweight="1pt">
-              <v:stroke dashstyle="dash"/>
-            </v:line>
-            <v:shape id="_x0000_s1055" type="#_x0000_t202" style="position:absolute;left:3250;top:2898;width:655;height:393" filled="f" stroked="f">
-              <v:textbox inset="6.7pt,3.35pt,6.7pt,3.35pt">
-                <w:txbxContent>
-                  <w:p>
-                    <w:pPr>
-                      <w:rPr>
-                        <w:sz w:val="22"/>
-                      </w:rPr>
-                    </w:pPr>
-                    <w:r>
-                      <w:rPr>
-                        <w:sz w:val="22"/>
-                      </w:rPr>
-                      <w:t>(0, n)</w:t>
-                    </w:r>
-                  </w:p>
-                </w:txbxContent>
-              </v:textbox>
-            </v:shape>
-            <v:shape id="_x0000_s1056" type="#_x0000_t84" style="position:absolute;left:4786;top:8255;width:2453;height:1346" filled="f"/>
-            <v:line id="_x0000_s1057" style="position:absolute" from="4972,8869" to="7055,8869"/>
-            <v:shape id="_x0000_s1058" type="#_x0000_t202" style="position:absolute;left:4960;top:8476;width:2131;height:393" filled="f" stroked="f">
-              <v:textbox inset="6.7pt,3.35pt,6.7pt,3.35pt">
-                <w:txbxContent>
-                  <w:p>
-                    <w:pPr>
-                      <w:jc w:val="center"/>
-                      <w:rPr>
-                        <w:b/>
-                        <w:sz w:val="22"/>
-                      </w:rPr>
-                    </w:pPr>
-                    <w:r>
-                      <w:rPr>
-                        <w:b/>
-                        <w:sz w:val="22"/>
-                      </w:rPr>
-                      <w:t>ORDER_ITEM</w:t>
-                    </w:r>
-                  </w:p>
-                </w:txbxContent>
-              </v:textbox>
-            </v:shape>
-            <v:shape id="_x0000_s1059" type="#_x0000_t202" style="position:absolute;left:4977;top:8863;width:2083;height:654" filled="f" stroked="f">
-              <v:textbox inset="6.7pt,3.35pt,6.7pt,3.35pt">
-                <w:txbxContent>
-                  <w:p>
-                    <w:pPr>
-                      <w:jc w:val="center"/>
-                      <w:rPr>
-                        <w:noProof/>
-                        <w:sz w:val="22"/>
-                      </w:rPr>
-                    </w:pPr>
-                    <w:r>
-                      <w:rPr>
-                        <w:noProof/>
-                        <w:sz w:val="22"/>
-                      </w:rPr>
-                      <w:t>itemPrice</w:t>
-                    </w:r>
-                  </w:p>
-                  <w:p>
-                    <w:pPr>
-                      <w:jc w:val="center"/>
-                      <w:rPr>
-                        <w:noProof/>
-                        <w:sz w:val="22"/>
-                      </w:rPr>
-                    </w:pPr>
-                    <w:r>
-                      <w:rPr>
-                        <w:noProof/>
-                        <w:sz w:val="22"/>
-                      </w:rPr>
-                      <w:t>quantity</w:t>
-                    </w:r>
-                  </w:p>
-                  <w:p>
-                    <w:pPr>
-                      <w:jc w:val="center"/>
-                      <w:rPr>
-                        <w:sz w:val="22"/>
-                        <w:u w:val="single"/>
-                      </w:rPr>
-                    </w:pPr>
-                  </w:p>
-                  <w:p>
-                    <w:pPr>
-                      <w:jc w:val="center"/>
-                      <w:rPr>
-                        <w:sz w:val="22"/>
-                        <w:u w:val="single"/>
-                      </w:rPr>
-                    </w:pPr>
-                  </w:p>
-                </w:txbxContent>
-              </v:textbox>
-            </v:shape>
-            <v:shapetype id="_x0000_t33" coordsize="21600,21600" o:spt="33" o:oned="t" path="m,l21600,r,21600e" filled="f">
-              <v:stroke joinstyle="miter"/>
-              <v:path arrowok="t" fillok="f" o:connecttype="none"/>
-              <o:lock v:ext="edit" shapetype="t"/>
-            </v:shapetype>
-            <v:shape id="_x0000_s1060" type="#_x0000_t33" style="position:absolute;left:3218;top:7360;width:1864;height:1273;rotation:90;flip:x" o:connectortype="elbow" adj="-29875,128206,-29875" strokeweight="1pt">
-              <v:stroke dashstyle="dash"/>
-            </v:shape>
-            <v:line id="_x0000_s1061" style="position:absolute" from="6655,6684" to="6656,8255" strokeweight="1pt">
-              <v:stroke dashstyle="dash"/>
-            </v:line>
-            <v:shape id="_x0000_s1062" type="#_x0000_t202" style="position:absolute;left:3424;top:8536;width:548;height:404" filled="f" stroked="f">
-              <v:textbox inset="6.7pt,3.35pt,6.7pt,3.35pt">
-                <w:txbxContent>
-                  <w:p>
-                    <w:pPr>
-                      <w:rPr>
-                        <w:sz w:val="22"/>
-                      </w:rPr>
-                    </w:pPr>
-                    <w:r>
-                      <w:rPr>
-                        <w:sz w:val="22"/>
-                      </w:rPr>
-                      <w:t xml:space="preserve">   I</w:t>
-                    </w:r>
-                  </w:p>
-                </w:txbxContent>
-              </v:textbox>
-            </v:shape>
-            <v:shape id="_x0000_s1063" type="#_x0000_t202" style="position:absolute;left:3512;top:7195;width:738;height:417" filled="f" stroked="f">
-              <v:textbox inset="6.7pt,3.35pt,6.7pt,3.35pt">
-                <w:txbxContent>
-                  <w:p>
-                    <w:pPr>
-                      <w:rPr>
-                        <w:sz w:val="22"/>
-                      </w:rPr>
-                    </w:pPr>
-                    <w:r>
-                      <w:rPr>
-                        <w:sz w:val="22"/>
-                      </w:rPr>
-                      <w:t>(1, n)</w:t>
-                    </w:r>
-                  </w:p>
-                </w:txbxContent>
-              </v:textbox>
-            </v:shape>
-            <v:shape id="_x0000_s1064" type="#_x0000_t202" style="position:absolute;left:6675;top:7274;width:666;height:333" filled="f" stroked="f">
-              <v:textbox inset="6.7pt,3.35pt,6.7pt,3.35pt">
-                <w:txbxContent>
-                  <w:p>
-                    <w:pPr>
-                      <w:rPr>
-                        <w:sz w:val="22"/>
-                      </w:rPr>
-                    </w:pPr>
-                    <w:r>
-                      <w:rPr>
-                        <w:sz w:val="22"/>
-                      </w:rPr>
-                      <w:t>I</w:t>
-                    </w:r>
-                  </w:p>
-                </w:txbxContent>
-              </v:textbox>
-            </v:shape>
-            <v:shape id="_x0000_s1065" type="#_x0000_t202" style="position:absolute;left:6643;top:6743;width:870;height:418" filled="f" stroked="f">
-              <v:textbox inset="6.7pt,3.35pt,6.7pt,3.35pt">
-                <w:txbxContent>
-                  <w:p>
-                    <w:pPr>
-                      <w:rPr>
-                        <w:sz w:val="22"/>
-                      </w:rPr>
-                    </w:pPr>
-                    <w:r>
-                      <w:rPr>
-                        <w:sz w:val="22"/>
-                      </w:rPr>
-                      <w:t>(0, n)</w:t>
-                    </w:r>
-                  </w:p>
-                </w:txbxContent>
-              </v:textbox>
-            </v:shape>
-            <v:rect id="_x0000_s1066" style="position:absolute;left:2710;top:9511;width:1809;height:965"/>
-            <v:shape id="_x0000_s1067" type="#_x0000_t202" style="position:absolute;left:2698;top:9511;width:1786;height:429" filled="f" stroked="f">
-              <v:textbox inset="6.7pt,3.35pt,6.7pt,3.35pt">
-                <w:txbxContent>
-                  <w:p>
-                    <w:pPr>
-                      <w:jc w:val="center"/>
-                      <w:rPr>
-                        <w:b/>
-                        <w:sz w:val="22"/>
-                      </w:rPr>
-                    </w:pPr>
-                    <w:r>
-                      <w:rPr>
-                        <w:b/>
-                        <w:sz w:val="22"/>
-                      </w:rPr>
-                      <w:t>ADMIN</w:t>
-                    </w:r>
-                  </w:p>
-                </w:txbxContent>
-              </v:textbox>
-            </v:shape>
-            <v:shape id="_x0000_s1068" type="#_x0000_t202" style="position:absolute;left:2691;top:9791;width:1797;height:774" filled="f" stroked="f">
-              <v:textbox inset="6.7pt,3.35pt,6.7pt,3.35pt">
-                <w:txbxContent>
-                  <w:p>
-                    <w:pPr>
-                      <w:jc w:val="center"/>
-                      <w:rPr>
-                        <w:noProof/>
-                        <w:sz w:val="22"/>
-                        <w:u w:val="single"/>
-                        <w:lang w:val="sr-Latn-CS"/>
-                      </w:rPr>
-                    </w:pPr>
-                    <w:r>
-                      <w:rPr>
-                        <w:noProof/>
-                        <w:sz w:val="22"/>
-                        <w:u w:val="single"/>
-                        <w:lang w:val="sr-Latn-CS"/>
-                      </w:rPr>
-                      <w:t>userName</w:t>
-                    </w:r>
-                  </w:p>
-                  <w:p>
-                    <w:pPr>
-                      <w:jc w:val="center"/>
-                      <w:rPr>
-                        <w:sz w:val="22"/>
-                      </w:rPr>
-                    </w:pPr>
-                    <w:r>
-                      <w:rPr>
-                        <w:sz w:val="22"/>
-                      </w:rPr>
-                      <w:t>password</w:t>
-                    </w:r>
-                  </w:p>
-                </w:txbxContent>
-              </v:textbox>
-            </v:shape>
-            <v:shape id="_x0000_s1069" type="#_x0000_t202" style="position:absolute;left:5900;top:4321;width:643;height:381" filled="f" stroked="f">
-              <v:textbox inset="6.7pt,3.35pt,6.7pt,3.35pt">
-                <w:txbxContent>
-                  <w:p>
-                    <w:pPr>
-                      <w:rPr>
-                        <w:sz w:val="22"/>
-                      </w:rPr>
-                    </w:pPr>
-                    <w:r>
-                      <w:rPr>
-                        <w:sz w:val="22"/>
-                      </w:rPr>
-                      <w:t>(1, 1)</w:t>
-                    </w:r>
-                  </w:p>
-                </w:txbxContent>
-              </v:textbox>
-            </v:shape>
-            <v:shape id="_x0000_s1070" type="#_x0000_t202" style="position:absolute;left:8108;top:2243;width:738;height:440" filled="f" stroked="f">
-              <v:textbox inset="6.7pt,3.35pt,6.7pt,3.35pt">
-                <w:txbxContent>
-                  <w:p>
-                    <w:pPr>
-                      <w:rPr>
-                        <w:sz w:val="22"/>
-                      </w:rPr>
-                    </w:pPr>
-                    <w:r>
-                      <w:rPr>
-                        <w:sz w:val="22"/>
-                      </w:rPr>
-                      <w:t>(0, n)</w:t>
-                    </w:r>
-                  </w:p>
-                </w:txbxContent>
-              </v:textbox>
-            </v:shape>
-            <v:line id="_x0000_s1071" style="position:absolute" from="2707,9837" to="4517,9837"/>
-            <w10:anchorlock/>
-          </v:group>
-        </w:pict>
-      </w:r>
-    </w:p>
-    <w:p>
-      <w:pPr>
-        <w:pStyle w:val="Heading2"/>
-        <w:rPr>
-          <w:noProof/>
-          <w:lang w:val="sr-Latn-CS"/>
-        </w:rPr>
-      </w:pPr>
-    </w:p>
-    <w:p>
-      <w:pPr>
-        <w:pStyle w:val="Heading2"/>
-        <w:rPr>
-          <w:noProof/>
-          <w:lang w:val="sr-Latn-CS"/>
-        </w:rPr>
-      </w:pPr>
-      <w:bookmarkStart w:id="34" w:name="_Toc165398423"/>
-      <w:r>
-        <w:rPr>
-          <w:noProof/>
-          <w:lang w:val="sr-Latn-CS"/>
-        </w:rPr>
-        <w:t>2.2</w:t>
-      </w:r>
-      <w:r>
-        <w:rPr>
-          <w:noProof/>
-          <w:lang w:val="sr-Latn-CS"/>
-        </w:rPr>
-        <w:tab/>
-      </w:r>
-      <w:r>
-        <w:rPr>
-          <w:noProof/>
-          <w:lang w:val="sr-Latn-CS"/>
-        </w:rPr>
-        <w:t xml:space="preserve">Dijagram </w:t>
-      </w:r>
-      <w:r>
-        <w:rPr>
-          <w:noProof/>
-          <w:lang w:val="sr-Latn-CS"/>
-        </w:rPr>
-        <w:t>IE</w:t>
-      </w:r>
-      <w:r>
-        <w:rPr>
-          <w:noProof/>
-          <w:lang w:val="sr-Latn-CS"/>
-        </w:rPr>
-        <w:t xml:space="preserve"> notacij</w:t>
-      </w:r>
-      <w:bookmarkEnd w:id="34"/>
-      <w:r>
-        <w:rPr>
-          <w:noProof/>
-          <w:lang w:val="sr-Latn-CS"/>
-        </w:rPr>
-        <w:t>e</w:t>
-      </w:r>
-    </w:p>
-    <w:p>
-      <w:pPr>
-        <w:ind w:left="-1080"/>
-        <w:rPr>
-          <w:noProof/>
-          <w:lang w:val="sr-Latn-CS"/>
-        </w:rPr>
-      </w:pPr>
-    </w:p>
-    <w:p>
-      <w:pPr>
-        <w:jc w:val="center"/>
-        <w:rPr>
-          <w:noProof/>
-          <w:lang w:val="sr-Latn-CS"/>
-        </w:rPr>
-      </w:pPr>
-      <w:bookmarkStart w:id="35" w:name="_Hlt23055777"/>
-      <w:bookmarkEnd w:id="35"/>
-      <w:r>
-        <w:rPr>
-          <w:noProof/>
-          <w:lang w:val="sr-Latn-CS"/>
-        </w:rPr>
-        <w:pict>
-          <v:shape id="_x0000_i1028" type="#_x0000_t75" style="width:431.5pt;height:419.5pt">
-            <v:imagedata r:id="rId7" o:title="IE-model"/>
+          </v:shapetype>
+          <v:shape id="_x0000_i1029" type="#_x0000_t75" style="width:6in;height:384pt">
+            <v:imagedata r:id="rId7" o:title="ER-model"/>
           </v:shape>
         </w:pict>
       </w:r>
+      <w:r>
+        <w:rPr>
+          <w:noProof/>
+          <w:lang w:val="sr-Latn-CS"/>
+        </w:rPr>
+        <w:br w:type="page"/>
+      </w:r>
     </w:p>
     <w:p>
       <w:pPr>
@@ -4108,6 +4709,83 @@
           <w:lang w:val="sr-Latn-CS"/>
         </w:rPr>
       </w:pPr>
+      <w:bookmarkStart w:id="43" w:name="_Toc165398423"/>
+      <w:bookmarkStart w:id="44" w:name="_Toc101203669"/>
+      <w:r>
+        <w:rPr>
+          <w:noProof/>
+          <w:lang w:val="sr-Latn-CS"/>
+        </w:rPr>
+        <w:t>2.2</w:t>
+      </w:r>
+      <w:r>
+        <w:rPr>
+          <w:noProof/>
+          <w:lang w:val="sr-Latn-CS"/>
+        </w:rPr>
+        <w:tab/>
+      </w:r>
+      <w:r>
+        <w:rPr>
+          <w:noProof/>
+          <w:lang w:val="sr-Latn-CS"/>
+        </w:rPr>
+        <w:t xml:space="preserve">Dijagram </w:t>
+      </w:r>
+      <w:r>
+        <w:rPr>
+          <w:noProof/>
+          <w:lang w:val="sr-Latn-CS"/>
+        </w:rPr>
+        <w:t>IE</w:t>
+      </w:r>
+      <w:r>
+        <w:rPr>
+          <w:noProof/>
+          <w:lang w:val="sr-Latn-CS"/>
+        </w:rPr>
+        <w:t xml:space="preserve"> notacij</w:t>
+      </w:r>
+      <w:bookmarkEnd w:id="43"/>
+      <w:r>
+        <w:rPr>
+          <w:noProof/>
+          <w:lang w:val="sr-Latn-CS"/>
+        </w:rPr>
+        <w:t>e</w:t>
+      </w:r>
+      <w:bookmarkEnd w:id="44"/>
+    </w:p>
+    <w:p>
+      <w:pPr>
+        <w:ind w:left="-1080"/>
+        <w:rPr>
+          <w:noProof/>
+          <w:lang w:val="sr-Latn-CS"/>
+        </w:rPr>
+      </w:pPr>
+    </w:p>
+    <w:p>
+      <w:pPr>
+        <w:jc w:val="center"/>
+        <w:rPr>
+          <w:noProof/>
+          <w:lang w:val="sr-Latn-CS"/>
+        </w:rPr>
+      </w:pPr>
+      <w:bookmarkStart w:id="45" w:name="_Hlt23055777"/>
+      <w:bookmarkEnd w:id="45"/>
+      <w:r>
+        <w:rPr>
+          <w:noProof/>
+          <w:lang w:val="sr-Latn-CS"/>
+        </w:rPr>
+        <w:pict w14:anchorId="1121B908">
+          <v:shape id="_x0000_i1026" type="#_x0000_t75" style="width:431.25pt;height:419.25pt">
+            <v:imagedata r:id="rId8" o:title="IE-model"/>
+          </v:shape>
+        </w:pict>
+      </w:r>
     </w:p>
     <w:p>
       <w:pPr>
@@ -4117,7 +4795,17 @@
           <w:lang w:val="sr-Latn-CS"/>
         </w:rPr>
       </w:pPr>
-      <w:bookmarkStart w:id="36" w:name="_Toc165398424"/>
+    </w:p>
+    <w:p>
+      <w:pPr>
+        <w:pStyle w:val="Heading2"/>
+        <w:rPr>
+          <w:noProof/>
+          <w:lang w:val="sr-Latn-CS"/>
+        </w:rPr>
+      </w:pPr>
+      <w:bookmarkStart w:id="46" w:name="_Toc165398424"/>
+      <w:bookmarkStart w:id="47" w:name="_Toc101203670"/>
       <w:r>
         <w:rPr>
           <w:noProof/>
@@ -4140,7 +4828,8 @@
         <w:tab/>
         <w:t>Šema relacione baze podataka</w:t>
       </w:r>
-      <w:bookmarkEnd w:id="36"/>
+      <w:bookmarkEnd w:id="46"/>
+      <w:bookmarkEnd w:id="47"/>
     </w:p>
     <w:p>
       <w:pPr>
@@ -4461,7 +5150,7 @@
           <w:lang w:val="sr-Latn-CS"/>
         </w:rPr>
       </w:pPr>
-      <w:bookmarkStart w:id="37" w:name="_Toc23229864"/>
+      <w:bookmarkStart w:id="48" w:name="_Toc23229864"/>
       <w:r>
         <w:rPr>
           <w:noProof/>
@@ -4469,7 +5158,8 @@
         </w:rPr>
         <w:br w:type="page"/>
       </w:r>
-      <w:bookmarkStart w:id="38" w:name="_Toc165398425"/>
+      <w:bookmarkStart w:id="49" w:name="_Toc165398425"/>
+      <w:bookmarkStart w:id="50" w:name="_Toc101203671"/>
       <w:r>
         <w:rPr>
           <w:noProof/>
@@ -4478,8 +5168,9 @@
         <w:lastRenderedPageBreak/>
         <w:t>3. Tabele</w:t>
       </w:r>
-      <w:bookmarkEnd w:id="37"/>
-      <w:bookmarkEnd w:id="38"/>
+      <w:bookmarkEnd w:id="48"/>
+      <w:bookmarkEnd w:id="49"/>
+      <w:bookmarkEnd w:id="50"/>
     </w:p>
     <w:p>
       <w:pPr>
@@ -4498,9 +5189,10 @@
           <w:lang w:val="sr-Latn-CS"/>
         </w:rPr>
       </w:pPr>
-      <w:bookmarkStart w:id="39" w:name="_Hlt22644979"/>
-      <w:bookmarkStart w:id="40" w:name="_Toc165398426"/>
-      <w:bookmarkEnd w:id="39"/>
+      <w:bookmarkStart w:id="51" w:name="_Hlt22644979"/>
+      <w:bookmarkStart w:id="52" w:name="_Toc165398426"/>
+      <w:bookmarkStart w:id="53" w:name="_Toc101203672"/>
+      <w:bookmarkEnd w:id="51"/>
       <w:r>
         <w:rPr>
           <w:noProof/>
@@ -4515,7 +5207,7 @@
         </w:rPr>
         <w:tab/>
       </w:r>
-      <w:bookmarkEnd w:id="40"/>
+      <w:bookmarkEnd w:id="52"/>
       <w:r>
         <w:rPr>
           <w:noProof/>
@@ -4523,6 +5215,7 @@
         </w:rPr>
         <w:t>USER</w:t>
       </w:r>
+      <w:bookmarkEnd w:id="53"/>
     </w:p>
     <w:p>
       <w:pPr>
@@ -4601,8 +5294,8 @@
                 <w:lang w:val="sr-Latn-CS"/>
               </w:rPr>
             </w:pPr>
-            <w:bookmarkStart w:id="41" w:name="linktab-1117972504"/>
-            <w:bookmarkEnd w:id="41"/>
+            <w:bookmarkStart w:id="54" w:name="linktab-1117972504"/>
+            <w:bookmarkEnd w:id="54"/>
             <w:r>
               <w:rPr>
                 <w:b/>
@@ -5511,7 +6204,8 @@
           <w:lang w:val="sr-Latn-CS"/>
         </w:rPr>
       </w:pPr>
-      <w:bookmarkStart w:id="42" w:name="_Toc165398427"/>
+      <w:bookmarkStart w:id="55" w:name="_Toc165398427"/>
+      <w:bookmarkStart w:id="56" w:name="_Toc101203673"/>
       <w:r>
         <w:rPr>
           <w:noProof/>
@@ -5526,7 +6220,7 @@
         </w:rPr>
         <w:tab/>
       </w:r>
-      <w:bookmarkEnd w:id="42"/>
+      <w:bookmarkEnd w:id="55"/>
       <w:r>
         <w:rPr>
           <w:noProof/>
@@ -5534,6 +6228,7 @@
         </w:rPr>
         <w:t>POST</w:t>
       </w:r>
+      <w:bookmarkEnd w:id="56"/>
     </w:p>
     <w:p>
       <w:pPr>
@@ -6531,7 +7226,8 @@
           <w:lang w:val="sr-Latn-CS"/>
         </w:rPr>
       </w:pPr>
-      <w:bookmarkStart w:id="43" w:name="_Toc165398428"/>
+      <w:bookmarkStart w:id="57" w:name="_Toc165398428"/>
+      <w:bookmarkStart w:id="58" w:name="_Toc101203674"/>
       <w:r>
         <w:rPr>
           <w:noProof/>
@@ -6553,7 +7249,7 @@
         </w:rPr>
         <w:tab/>
       </w:r>
-      <w:bookmarkEnd w:id="43"/>
+      <w:bookmarkEnd w:id="57"/>
       <w:r>
         <w:rPr>
           <w:noProof/>
@@ -6561,6 +7257,7 @@
         </w:rPr>
         <w:t>COMMENT</w:t>
       </w:r>
+      <w:bookmarkEnd w:id="58"/>
     </w:p>
     <w:p>
       <w:pPr>
@@ -7278,8 +7975,6 @@
               </w:rPr>
               <w:t>timeC</w:t>
             </w:r>
-            <w:bookmarkStart w:id="44" w:name="_GoBack"/>
-            <w:bookmarkEnd w:id="44"/>
             <w:r>
               <w:rPr>
                 <w:noProof/>
@@ -7468,6 +8163,7 @@
           <w:lang w:val="sr-Latn-CS"/>
         </w:rPr>
       </w:pPr>
+      <w:bookmarkStart w:id="59" w:name="_Toc101203675"/>
       <w:r>
         <w:rPr>
           <w:noProof/>
@@ -7476,6 +8172,7 @@
         <w:lastRenderedPageBreak/>
         <w:t>ROLE</w:t>
       </w:r>
+      <w:bookmarkEnd w:id="59"/>
     </w:p>
     <w:p>
       <w:pPr>
@@ -8075,6 +8772,7 @@
           <w:lang w:val="sr-Latn-CS"/>
         </w:rPr>
       </w:pPr>
+      <w:bookmarkStart w:id="60" w:name="_Toc101203676"/>
       <w:r>
         <w:rPr>
           <w:noProof/>
@@ -8082,6 +8780,7 @@
         </w:rPr>
         <w:t>VOTE</w:t>
       </w:r>
+      <w:bookmarkEnd w:id="60"/>
     </w:p>
     <w:p>
       <w:pPr>
@@ -8669,8 +9368,8 @@
     <w:p/>
     <w:p/>
     <w:sectPr>
-      <w:headerReference w:type="default" r:id="rId8"/>
-      <w:footerReference w:type="default" r:id="rId9"/>
+      <w:headerReference w:type="default" r:id="rId9"/>
+      <w:footerReference w:type="default" r:id="rId10"/>
       <w:pgSz w:w="12240" w:h="15840"/>
       <w:pgMar w:top="1134" w:right="1800" w:bottom="1440" w:left="1800" w:header="708" w:footer="708" w:gutter="0"/>
       <w:cols w:space="708"/>
@@ -8681,7 +9380,7 @@
 </file>
 
 <file path=word/endnotes.xml><?xml version="1.0" encoding="utf-8"?>
-<w:endnotes xmlns:wpc="http://schemas.microsoft.com/office/word/2010/wordprocessingCanvas" xmlns:cx="http://schemas.microsoft.com/office/drawing/2014/chartex" xmlns:cx1="http://schemas.microsoft.com/office/drawing/2015/9/8/chartex" xmlns:mc="http://schemas.openxmlformats.org/markup-compatibility/2006" xmlns:o="urn:schemas-microsoft-com:office:office" xmlns:r="http://schemas.openxmlformats.org/officeDocument/2006/relationships" xmlns:m="http://schemas.openxmlformats.org/officeDocument/2006/math" xmlns:v="urn:schemas-microsoft-com:vml" xmlns:wp14="http://schemas.microsoft.com/office/word/2010/wordprocessingDrawing" xmlns:wp="http://schemas.openxmlformats.org/drawingml/2006/wordprocessingDrawing" xmlns:w10="urn:schemas-microsoft-com:office:word" xmlns:w="http://schemas.openxmlformats.org/wordprocessingml/2006/main" xmlns:w14="http://schemas.microsoft.com/office/word/2010/wordml" xmlns:w15="http://schemas.microsoft.com/office/word/2012/wordml" xmlns:w16se="http://schemas.microsoft.com/office/word/2015/wordml/symex" xmlns:wpg="http://schemas.microsoft.com/office/word/2010/wordprocessingGroup" xmlns:wpi="http://schemas.microsoft.com/office/word/2010/wordprocessingInk" xmlns:wne="http://schemas.microsoft.com/office/word/2006/wordml" xmlns:wps="http://schemas.microsoft.com/office/word/2010/wordprocessingShape" mc:Ignorable="w14 w15 w16se wp14">
+<w:endnotes xmlns:wpc="http://schemas.microsoft.com/office/word/2010/wordprocessingCanvas" xmlns:cx="http://schemas.microsoft.com/office/drawing/2014/chartex" xmlns:cx1="http://schemas.microsoft.com/office/drawing/2015/9/8/chartex" xmlns:cx2="http://schemas.microsoft.com/office/drawing/2015/10/21/chartex" xmlns:cx3="http://schemas.microsoft.com/office/drawing/2016/5/9/chartex" xmlns:cx4="http://schemas.microsoft.com/office/drawing/2016/5/10/chartex" xmlns:cx5="http://schemas.microsoft.com/office/drawing/2016/5/11/chartex" xmlns:cx6="http://schemas.microsoft.com/office/drawing/2016/5/12/chartex" xmlns:cx7="http://schemas.microsoft.com/office/drawing/2016/5/13/chartex" xmlns:cx8="http://schemas.microsoft.com/office/drawing/2016/5/14/chartex" xmlns:mc="http://schemas.openxmlformats.org/markup-compatibility/2006" xmlns:aink="http://schemas.microsoft.com/office/drawing/2016/ink" xmlns:am3d="http://schemas.microsoft.com/office/drawing/2017/model3d" xmlns:o="urn:schemas-microsoft-com:office:office" xmlns:r="http://schemas.openxmlformats.org/officeDocument/2006/relationships" xmlns:m="http://schemas.openxmlformats.org/officeDocument/2006/math" xmlns:v="urn:schemas-microsoft-com:vml" xmlns:wp14="http://schemas.microsoft.com/office/word/2010/wordprocessingDrawing" xmlns:wp="http://schemas.openxmlformats.org/drawingml/2006/wordprocessingDrawing" xmlns:w10="urn:schemas-microsoft-com:office:word" xmlns:w="http://schemas.openxmlformats.org/wordprocessingml/2006/main" xmlns:w14="http://schemas.microsoft.com/office/word/2010/wordml" xmlns:w15="http://schemas.microsoft.com/office/word/2012/wordml" xmlns:w16cid="http://schemas.microsoft.com/office/word/2016/wordml/cid" xmlns:w16se="http://schemas.microsoft.com/office/word/2015/wordml/symex" xmlns:wpg="http://schemas.microsoft.com/office/word/2010/wordprocessingGroup" xmlns:wpi="http://schemas.microsoft.com/office/word/2010/wordprocessingInk" xmlns:wne="http://schemas.microsoft.com/office/word/2006/wordml" xmlns:wps="http://schemas.microsoft.com/office/word/2010/wordprocessingShape" mc:Ignorable="w14 w15 w16se w16cid wp14">
   <w:endnote w:type="separator" w:id="-1">
     <w:p>
       <w:r>
@@ -8700,7 +9399,7 @@
 </file>
 
 <file path=word/footer1.xml><?xml version="1.0" encoding="utf-8"?>
-<w:ftr xmlns:wpc="http://schemas.microsoft.com/office/word/2010/wordprocessingCanvas" xmlns:cx="http://schemas.microsoft.com/office/drawing/2014/chartex" xmlns:cx1="http://schemas.microsoft.com/office/drawing/2015/9/8/chartex" xmlns:mc="http://schemas.openxmlformats.org/markup-compatibility/2006" xmlns:o="urn:schemas-microsoft-com:office:office" xmlns:r="http://schemas.openxmlformats.org/officeDocument/2006/relationships" xmlns:m="http://schemas.openxmlformats.org/officeDocument/2006/math" xmlns:v="urn:schemas-microsoft-com:vml" xmlns:wp14="http://schemas.microsoft.com/office/word/2010/wordprocessingDrawing" xmlns:wp="http://schemas.openxmlformats.org/drawingml/2006/wordprocessingDrawing" xmlns:w10="urn:schemas-microsoft-com:office:word" xmlns:w="http://schemas.openxmlformats.org/wordprocessingml/2006/main" xmlns:w14="http://schemas.microsoft.com/office/word/2010/wordml" xmlns:w15="http://schemas.microsoft.com/office/word/2012/wordml" xmlns:w16se="http://schemas.microsoft.com/office/word/2015/wordml/symex" xmlns:wpg="http://schemas.microsoft.com/office/word/2010/wordprocessingGroup" xmlns:wpi="http://schemas.microsoft.com/office/word/2010/wordprocessingInk" xmlns:wne="http://schemas.microsoft.com/office/word/2006/wordml" xmlns:wps="http://schemas.microsoft.com/office/word/2010/wordprocessingShape" mc:Ignorable="w14 w15 w16se wp14">
+<w:ftr xmlns:wpc="http://schemas.microsoft.com/office/word/2010/wordprocessingCanvas" xmlns:cx="http://schemas.microsoft.com/office/drawing/2014/chartex" xmlns:cx1="http://schemas.microsoft.com/office/drawing/2015/9/8/chartex" xmlns:cx2="http://schemas.microsoft.com/office/drawing/2015/10/21/chartex" xmlns:cx3="http://schemas.microsoft.com/office/drawing/2016/5/9/chartex" xmlns:cx4="http://schemas.microsoft.com/office/drawing/2016/5/10/chartex" xmlns:cx5="http://schemas.microsoft.com/office/drawing/2016/5/11/chartex" xmlns:cx6="http://schemas.microsoft.com/office/drawing/2016/5/12/chartex" xmlns:cx7="http://schemas.microsoft.com/office/drawing/2016/5/13/chartex" xmlns:cx8="http://schemas.microsoft.com/office/drawing/2016/5/14/chartex" xmlns:mc="http://schemas.openxmlformats.org/markup-compatibility/2006" xmlns:aink="http://schemas.microsoft.com/office/drawing/2016/ink" xmlns:am3d="http://schemas.microsoft.com/office/drawing/2017/model3d" xmlns:o="urn:schemas-microsoft-com:office:office" xmlns:r="http://schemas.openxmlformats.org/officeDocument/2006/relationships" xmlns:m="http://schemas.openxmlformats.org/officeDocument/2006/math" xmlns:v="urn:schemas-microsoft-com:vml" xmlns:wp14="http://schemas.microsoft.com/office/word/2010/wordprocessingDrawing" xmlns:wp="http://schemas.openxmlformats.org/drawingml/2006/wordprocessingDrawing" xmlns:w10="urn:schemas-microsoft-com:office:word" xmlns:w="http://schemas.openxmlformats.org/wordprocessingml/2006/main" xmlns:w14="http://schemas.microsoft.com/office/word/2010/wordml" xmlns:w15="http://schemas.microsoft.com/office/word/2012/wordml" xmlns:w16cid="http://schemas.microsoft.com/office/word/2016/wordml/cid" xmlns:w16se="http://schemas.microsoft.com/office/word/2015/wordml/symex" xmlns:wpg="http://schemas.microsoft.com/office/word/2010/wordprocessingGroup" xmlns:wpi="http://schemas.microsoft.com/office/word/2010/wordprocessingInk" xmlns:wne="http://schemas.microsoft.com/office/word/2006/wordml" xmlns:wps="http://schemas.microsoft.com/office/word/2010/wordprocessingShape" mc:Ignorable="w14 w15 w16se w16cid wp14">
   <w:p>
     <w:pPr>
       <w:pStyle w:val="Footer"/>
@@ -8797,7 +9496,7 @@
 </file>
 
 <file path=word/footnotes.xml><?xml version="1.0" encoding="utf-8"?>
-<w:footnotes xmlns:wpc="http://schemas.microsoft.com/office/word/2010/wordprocessingCanvas" xmlns:cx="http://schemas.microsoft.com/office/drawing/2014/chartex" xmlns:cx1="http://schemas.microsoft.com/office/drawing/2015/9/8/chartex" xmlns:mc="http://schemas.openxmlformats.org/markup-compatibility/2006" xmlns:o="urn:schemas-microsoft-com:office:office" xmlns:r="http://schemas.openxmlformats.org/officeDocument/2006/relationships" xmlns:m="http://schemas.openxmlformats.org/officeDocument/2006/math" xmlns:v="urn:schemas-microsoft-com:vml" xmlns:wp14="http://schemas.microsoft.com/office/word/2010/wordprocessingDrawing" xmlns:wp="http://schemas.openxmlformats.org/drawingml/2006/wordprocessingDrawing" xmlns:w10="urn:schemas-microsoft-com:office:word" xmlns:w="http://schemas.openxmlformats.org/wordprocessingml/2006/main" xmlns:w14="http://schemas.microsoft.com/office/word/2010/wordml" xmlns:w15="http://schemas.microsoft.com/office/word/2012/wordml" xmlns:w16se="http://schemas.microsoft.com/office/word/2015/wordml/symex" xmlns:wpg="http://schemas.microsoft.com/office/word/2010/wordprocessingGroup" xmlns:wpi="http://schemas.microsoft.com/office/word/2010/wordprocessingInk" xmlns:wne="http://schemas.microsoft.com/office/word/2006/wordml" xmlns:wps="http://schemas.microsoft.com/office/word/2010/wordprocessingShape" mc:Ignorable="w14 w15 w16se wp14">
+<w:footnotes xmlns:wpc="http://schemas.microsoft.com/office/word/2010/wordprocessingCanvas" xmlns:cx="http://schemas.microsoft.com/office/drawing/2014/chartex" xmlns:cx1="http://schemas.microsoft.com/office/drawing/2015/9/8/chartex" xmlns:cx2="http://schemas.microsoft.com/office/drawing/2015/10/21/chartex" xmlns:cx3="http://schemas.microsoft.com/office/drawing/2016/5/9/chartex" xmlns:cx4="http://schemas.microsoft.com/office/drawing/2016/5/10/chartex" xmlns:cx5="http://schemas.microsoft.com/office/drawing/2016/5/11/chartex" xmlns:cx6="http://schemas.microsoft.com/office/drawing/2016/5/12/chartex" xmlns:cx7="http://schemas.microsoft.com/office/drawing/2016/5/13/chartex" xmlns:cx8="http://schemas.microsoft.com/office/drawing/2016/5/14/chartex" xmlns:mc="http://schemas.openxmlformats.org/markup-compatibility/2006" xmlns:aink="http://schemas.microsoft.com/office/drawing/2016/ink" xmlns:am3d="http://schemas.microsoft.com/office/drawing/2017/model3d" xmlns:o="urn:schemas-microsoft-com:office:office" xmlns:r="http://schemas.openxmlformats.org/officeDocument/2006/relationships" xmlns:m="http://schemas.openxmlformats.org/officeDocument/2006/math" xmlns:v="urn:schemas-microsoft-com:vml" xmlns:wp14="http://schemas.microsoft.com/office/word/2010/wordprocessingDrawing" xmlns:wp="http://schemas.openxmlformats.org/drawingml/2006/wordprocessingDrawing" xmlns:w10="urn:schemas-microsoft-com:office:word" xmlns:w="http://schemas.openxmlformats.org/wordprocessingml/2006/main" xmlns:w14="http://schemas.microsoft.com/office/word/2010/wordml" xmlns:w15="http://schemas.microsoft.com/office/word/2012/wordml" xmlns:w16cid="http://schemas.microsoft.com/office/word/2016/wordml/cid" xmlns:w16se="http://schemas.microsoft.com/office/word/2015/wordml/symex" xmlns:wpg="http://schemas.microsoft.com/office/word/2010/wordprocessingGroup" xmlns:wpi="http://schemas.microsoft.com/office/word/2010/wordprocessingInk" xmlns:wne="http://schemas.microsoft.com/office/word/2006/wordml" xmlns:wps="http://schemas.microsoft.com/office/word/2010/wordprocessingShape" mc:Ignorable="w14 w15 w16se w16cid wp14">
   <w:footnote w:type="separator" w:id="-1">
     <w:p>
       <w:r>
@@ -8816,7 +9515,7 @@
 </file>
 
 <file path=word/header1.xml><?xml version="1.0" encoding="utf-8"?>
-<w:hdr xmlns:wpc="http://schemas.microsoft.com/office/word/2010/wordprocessingCanvas" xmlns:cx="http://schemas.microsoft.com/office/drawing/2014/chartex" xmlns:cx1="http://schemas.microsoft.com/office/drawing/2015/9/8/chartex" xmlns:mc="http://schemas.openxmlformats.org/markup-compatibility/2006" xmlns:o="urn:schemas-microsoft-com:office:office" xmlns:r="http://schemas.openxmlformats.org/officeDocument/2006/relationships" xmlns:m="http://schemas.openxmlformats.org/officeDocument/2006/math" xmlns:v="urn:schemas-microsoft-com:vml" xmlns:wp14="http://schemas.microsoft.com/office/word/2010/wordprocessingDrawing" xmlns:wp="http://schemas.openxmlformats.org/drawingml/2006/wordprocessingDrawing" xmlns:w10="urn:schemas-microsoft-com:office:word" xmlns:w="http://schemas.openxmlformats.org/wordprocessingml/2006/main" xmlns:w14="http://schemas.microsoft.com/office/word/2010/wordml" xmlns:w15="http://schemas.microsoft.com/office/word/2012/wordml" xmlns:w16se="http://schemas.microsoft.com/office/word/2015/wordml/symex" xmlns:wpg="http://schemas.microsoft.com/office/word/2010/wordprocessingGroup" xmlns:wpi="http://schemas.microsoft.com/office/word/2010/wordprocessingInk" xmlns:wne="http://schemas.microsoft.com/office/word/2006/wordml" xmlns:wps="http://schemas.microsoft.com/office/word/2010/wordprocessingShape" mc:Ignorable="w14 w15 w16se wp14">
+<w:hdr xmlns:wpc="http://schemas.microsoft.com/office/word/2010/wordprocessingCanvas" xmlns:cx="http://schemas.microsoft.com/office/drawing/2014/chartex" xmlns:cx1="http://schemas.microsoft.com/office/drawing/2015/9/8/chartex" xmlns:cx2="http://schemas.microsoft.com/office/drawing/2015/10/21/chartex" xmlns:cx3="http://schemas.microsoft.com/office/drawing/2016/5/9/chartex" xmlns:cx4="http://schemas.microsoft.com/office/drawing/2016/5/10/chartex" xmlns:cx5="http://schemas.microsoft.com/office/drawing/2016/5/11/chartex" xmlns:cx6="http://schemas.microsoft.com/office/drawing/2016/5/12/chartex" xmlns:cx7="http://schemas.microsoft.com/office/drawing/2016/5/13/chartex" xmlns:cx8="http://schemas.microsoft.com/office/drawing/2016/5/14/chartex" xmlns:mc="http://schemas.openxmlformats.org/markup-compatibility/2006" xmlns:aink="http://schemas.microsoft.com/office/drawing/2016/ink" xmlns:am3d="http://schemas.microsoft.com/office/drawing/2017/model3d" xmlns:o="urn:schemas-microsoft-com:office:office" xmlns:r="http://schemas.openxmlformats.org/officeDocument/2006/relationships" xmlns:m="http://schemas.openxmlformats.org/officeDocument/2006/math" xmlns:v="urn:schemas-microsoft-com:vml" xmlns:wp14="http://schemas.microsoft.com/office/word/2010/wordprocessingDrawing" xmlns:wp="http://schemas.openxmlformats.org/drawingml/2006/wordprocessingDrawing" xmlns:w10="urn:schemas-microsoft-com:office:word" xmlns:w="http://schemas.openxmlformats.org/wordprocessingml/2006/main" xmlns:w14="http://schemas.microsoft.com/office/word/2010/wordml" xmlns:w15="http://schemas.microsoft.com/office/word/2012/wordml" xmlns:w16cid="http://schemas.microsoft.com/office/word/2016/wordml/cid" xmlns:w16se="http://schemas.microsoft.com/office/word/2015/wordml/symex" xmlns:wpg="http://schemas.microsoft.com/office/word/2010/wordprocessingGroup" xmlns:wpi="http://schemas.microsoft.com/office/word/2010/wordprocessingInk" xmlns:wne="http://schemas.microsoft.com/office/word/2006/wordml" xmlns:wps="http://schemas.microsoft.com/office/word/2010/wordprocessingShape" mc:Ignorable="w14 w15 w16se w16cid wp14">
   <w:p>
     <w:pPr>
       <w:pStyle w:val="Header"/>
@@ -8830,13 +9529,59 @@
         <w:sz w:val="20"/>
       </w:rPr>
     </w:pPr>
+    <w:proofErr w:type="spellStart"/>
     <w:r>
       <w:rPr>
         <w:b/>
         <w:iCs/>
         <w:sz w:val="20"/>
       </w:rPr>
-      <w:t xml:space="preserve">Principi softverskog inženjerstva (SI3PSI) </w:t>
+      <w:t>Principi</w:t>
+    </w:r>
+    <w:proofErr w:type="spellEnd"/>
+    <w:r>
+      <w:rPr>
+        <w:b/>
+        <w:iCs/>
+        <w:sz w:val="20"/>
+      </w:rPr>
+      <w:t xml:space="preserve"> </w:t>
+    </w:r>
+    <w:proofErr w:type="spellStart"/>
+    <w:r>
+      <w:rPr>
+        <w:b/>
+        <w:iCs/>
+        <w:sz w:val="20"/>
+      </w:rPr>
+      <w:t>softverskog</w:t>
+    </w:r>
+    <w:proofErr w:type="spellEnd"/>
+    <w:r>
+      <w:rPr>
+        <w:b/>
+        <w:iCs/>
+        <w:sz w:val="20"/>
+      </w:rPr>
+      <w:t xml:space="preserve"> </w:t>
+    </w:r>
+    <w:proofErr w:type="spellStart"/>
+    <w:r>
+      <w:rPr>
+        <w:b/>
+        <w:iCs/>
+        <w:sz w:val="20"/>
+      </w:rPr>
+      <w:t>inženjerstva</w:t>
+    </w:r>
+    <w:proofErr w:type="spellEnd"/>
+    <w:r>
+      <w:rPr>
+        <w:b/>
+        <w:iCs/>
+        <w:sz w:val="20"/>
+      </w:rPr>
+      <w:t xml:space="preserve"> (SI3PSI) </w:t>
     </w:r>
     <w:r>
       <w:rPr>
@@ -8859,7 +9604,7 @@
 </file>
 
 <file path=word/numbering.xml><?xml version="1.0" encoding="utf-8"?>
-<w:numbering xmlns:wpc="http://schemas.microsoft.com/office/word/2010/wordprocessingCanvas" xmlns:cx="http://schemas.microsoft.com/office/drawing/2014/chartex" xmlns:cx1="http://schemas.microsoft.com/office/drawing/2015/9/8/chartex" xmlns:mc="http://schemas.openxmlformats.org/markup-compatibility/2006" xmlns:o="urn:schemas-microsoft-com:office:office" xmlns:r="http://schemas.openxmlformats.org/officeDocument/2006/relationships" xmlns:m="http://schemas.openxmlformats.org/officeDocument/2006/math" xmlns:v="urn:schemas-microsoft-com:vml" xmlns:wp14="http://schemas.microsoft.com/office/word/2010/wordprocessingDrawing" xmlns:wp="http://schemas.openxmlformats.org/drawingml/2006/wordprocessingDrawing" xmlns:w10="urn:schemas-microsoft-com:office:word" xmlns:w="http://schemas.openxmlformats.org/wordprocessingml/2006/main" xmlns:w14="http://schemas.microsoft.com/office/word/2010/wordml" xmlns:w15="http://schemas.microsoft.com/office/word/2012/wordml" xmlns:w16se="http://schemas.microsoft.com/office/word/2015/wordml/symex" xmlns:wpg="http://schemas.microsoft.com/office/word/2010/wordprocessingGroup" xmlns:wpi="http://schemas.microsoft.com/office/word/2010/wordprocessingInk" xmlns:wne="http://schemas.microsoft.com/office/word/2006/wordml" xmlns:wps="http://schemas.microsoft.com/office/word/2010/wordprocessingShape" mc:Ignorable="w14 w15 w16se wp14">
+<w:numbering xmlns:wpc="http://schemas.microsoft.com/office/word/2010/wordprocessingCanvas" xmlns:cx="http://schemas.microsoft.com/office/drawing/2014/chartex" xmlns:cx1="http://schemas.microsoft.com/office/drawing/2015/9/8/chartex" xmlns:cx2="http://schemas.microsoft.com/office/drawing/2015/10/21/chartex" xmlns:cx3="http://schemas.microsoft.com/office/drawing/2016/5/9/chartex" xmlns:cx4="http://schemas.microsoft.com/office/drawing/2016/5/10/chartex" xmlns:cx5="http://schemas.microsoft.com/office/drawing/2016/5/11/chartex" xmlns:cx6="http://schemas.microsoft.com/office/drawing/2016/5/12/chartex" xmlns:cx7="http://schemas.microsoft.com/office/drawing/2016/5/13/chartex" xmlns:cx8="http://schemas.microsoft.com/office/drawing/2016/5/14/chartex" xmlns:mc="http://schemas.openxmlformats.org/markup-compatibility/2006" xmlns:aink="http://schemas.microsoft.com/office/drawing/2016/ink" xmlns:am3d="http://schemas.microsoft.com/office/drawing/2017/model3d" xmlns:o="urn:schemas-microsoft-com:office:office" xmlns:r="http://schemas.openxmlformats.org/officeDocument/2006/relationships" xmlns:m="http://schemas.openxmlformats.org/officeDocument/2006/math" xmlns:v="urn:schemas-microsoft-com:vml" xmlns:wp14="http://schemas.microsoft.com/office/word/2010/wordprocessingDrawing" xmlns:wp="http://schemas.openxmlformats.org/drawingml/2006/wordprocessingDrawing" xmlns:w10="urn:schemas-microsoft-com:office:word" xmlns:w="http://schemas.openxmlformats.org/wordprocessingml/2006/main" xmlns:w14="http://schemas.microsoft.com/office/word/2010/wordml" xmlns:w15="http://schemas.microsoft.com/office/word/2012/wordml" xmlns:w16cid="http://schemas.microsoft.com/office/word/2016/wordml/cid" xmlns:w16se="http://schemas.microsoft.com/office/word/2015/wordml/symex" xmlns:wpg="http://schemas.microsoft.com/office/word/2010/wordprocessingGroup" xmlns:wpi="http://schemas.microsoft.com/office/word/2010/wordprocessingInk" xmlns:wne="http://schemas.microsoft.com/office/word/2006/wordml" xmlns:wps="http://schemas.microsoft.com/office/word/2010/wordprocessingShape" mc:Ignorable="w14 w15 w16se w16cid wp14">
   <w:abstractNum w:abstractNumId="0" w15:restartNumberingAfterBreak="0">
     <w:nsid w:val="24F75B6D"/>
     <w:multiLevelType w:val="multilevel"/>
@@ -9395,17 +10140,17 @@
 </file>
 
 <file path=word/styles.xml><?xml version="1.0" encoding="utf-8"?>
-<w:styles xmlns:mc="http://schemas.openxmlformats.org/markup-compatibility/2006" xmlns:r="http://schemas.openxmlformats.org/officeDocument/2006/relationships" xmlns:w="http://schemas.openxmlformats.org/wordprocessingml/2006/main" xmlns:w14="http://schemas.microsoft.com/office/word/2010/wordml" xmlns:w15="http://schemas.microsoft.com/office/word/2012/wordml" xmlns:w16se="http://schemas.microsoft.com/office/word/2015/wordml/symex" mc:Ignorable="w14 w15 w16se">
+<w:styles xmlns:mc="http://schemas.openxmlformats.org/markup-compatibility/2006" xmlns:r="http://schemas.openxmlformats.org/officeDocument/2006/relationships" xmlns:w="http://schemas.openxmlformats.org/wordprocessingml/2006/main" xmlns:w14="http://schemas.microsoft.com/office/word/2010/wordml" xmlns:w15="http://schemas.microsoft.com/office/word/2012/wordml" xmlns:w16cid="http://schemas.microsoft.com/office/word/2016/wordml/cid" xmlns:w16se="http://schemas.microsoft.com/office/word/2015/wordml/symex" mc:Ignorable="w14 w15 w16se w16cid">
   <w:docDefaults>
     <w:rPrDefault>
       <w:rPr>
         <w:rFonts w:ascii="Times New Roman" w:eastAsia="Times New Roman" w:hAnsi="Times New Roman" w:cs="Times New Roman"/>
-        <w:lang w:val="en-US" w:eastAsia="en-US" w:bidi="ar-SA"/>
+        <w:lang w:val="sr-Latn-RS" w:eastAsia="sr-Latn-RS" w:bidi="ar-SA"/>
       </w:rPr>
     </w:rPrDefault>
     <w:pPrDefault/>
   </w:docDefaults>
-  <w:latentStyles w:defLockedState="0" w:defUIPriority="99" w:defSemiHidden="0" w:defUnhideWhenUsed="0" w:defQFormat="0" w:count="371">
+  <w:latentStyles w:defLockedState="0" w:defUIPriority="99" w:defSemiHidden="0" w:defUnhideWhenUsed="0" w:defQFormat="0" w:count="376">
     <w:lsdException w:name="Normal" w:uiPriority="0" w:qFormat="1"/>
     <w:lsdException w:name="heading 1" w:uiPriority="9" w:qFormat="1"/>
     <w:lsdException w:name="heading 2" w:uiPriority="9" w:qFormat="1"/>
@@ -9511,7 +10256,6 @@
     <w:lsdException w:name="HTML Sample" w:semiHidden="1" w:unhideWhenUsed="1"/>
     <w:lsdException w:name="HTML Typewriter" w:semiHidden="1" w:unhideWhenUsed="1"/>
     <w:lsdException w:name="HTML Variable" w:semiHidden="1" w:unhideWhenUsed="1"/>
-    <w:lsdException w:name="Normal Table" w:semiHidden="1" w:unhideWhenUsed="1"/>
     <w:lsdException w:name="annotation subject" w:semiHidden="1" w:unhideWhenUsed="1"/>
     <w:lsdException w:name="No List" w:semiHidden="1" w:unhideWhenUsed="1"/>
     <w:lsdException w:name="Outline List 1" w:semiHidden="1" w:unhideWhenUsed="1"/>
@@ -9554,11 +10298,8 @@
     <w:lsdException w:name="Table Contemporary" w:semiHidden="1" w:unhideWhenUsed="1"/>
     <w:lsdException w:name="Table Elegant" w:semiHidden="1" w:unhideWhenUsed="1"/>
     <w:lsdException w:name="Table Professional" w:semiHidden="1" w:unhideWhenUsed="1"/>
-    <w:lsdException w:name="Table Subtle 1" w:semiHidden="1" w:unhideWhenUsed="1"/>
     <w:lsdException w:name="Table Subtle 2" w:semiHidden="1" w:unhideWhenUsed="1"/>
     <w:lsdException w:name="Table Web 1" w:semiHidden="1" w:unhideWhenUsed="1"/>
-    <w:lsdException w:name="Table Web 2" w:semiHidden="1" w:unhideWhenUsed="1"/>
-    <w:lsdException w:name="Table Web 3" w:semiHidden="1" w:unhideWhenUsed="1"/>
     <w:lsdException w:name="Balloon Text" w:semiHidden="1" w:unhideWhenUsed="1"/>
     <w:lsdException w:name="Table Grid" w:uiPriority="59"/>
     <w:lsdException w:name="Table Theme" w:semiHidden="1" w:unhideWhenUsed="1"/>
@@ -9777,6 +10518,11 @@
     <w:lsdException w:name="List Table 5 Dark Accent 6" w:uiPriority="50"/>
     <w:lsdException w:name="List Table 6 Colorful Accent 6" w:uiPriority="51"/>
     <w:lsdException w:name="List Table 7 Colorful Accent 6" w:uiPriority="52"/>
+    <w:lsdException w:name="Mention" w:semiHidden="1" w:unhideWhenUsed="1"/>
+    <w:lsdException w:name="Smart Hyperlink" w:semiHidden="1" w:unhideWhenUsed="1"/>
+    <w:lsdException w:name="Hashtag" w:semiHidden="1" w:unhideWhenUsed="1"/>
+    <w:lsdException w:name="Unresolved Mention" w:semiHidden="1" w:unhideWhenUsed="1"/>
+    <w:lsdException w:name="Smart Link" w:semiHidden="1" w:unhideWhenUsed="1"/>
   </w:latentStyles>
   <w:style w:type="paragraph" w:default="1" w:styleId="Normal">
     <w:name w:val="Normal"/>
@@ -9784,6 +10530,7 @@
     <w:rPr>
       <w:sz w:val="24"/>
       <w:szCs w:val="24"/>
+      <w:lang w:val="en-US" w:eastAsia="en-US"/>
     </w:rPr>
   </w:style>
   <w:style w:type="paragraph" w:styleId="Heading1">
@@ -10019,7 +10766,7 @@
     <w:name w:val="toc 1"/>
     <w:basedOn w:val="Normal"/>
     <w:next w:val="Normal"/>
-    <w:semiHidden/>
+    <w:uiPriority w:val="39"/>
     <w:pPr>
       <w:spacing w:before="120"/>
     </w:pPr>
@@ -10033,7 +10780,7 @@
     <w:name w:val="toc 2"/>
     <w:basedOn w:val="Normal"/>
     <w:next w:val="Normal"/>
-    <w:semiHidden/>
+    <w:uiPriority w:val="39"/>
     <w:pPr>
       <w:spacing w:before="120"/>
       <w:ind w:left="240"/>
@@ -10135,8 +10882,8 @@
       <w:u w:val="single"/>
     </w:rPr>
   </w:style>
-  <w:style w:type="character" w:customStyle="1" w:styleId="UnresolvedMention">
-    <w:name w:val="Unresolved Mention"/>
+  <w:style w:type="character" w:customStyle="1" w:styleId="UnresolvedMention1">
+    <w:name w:val="Unresolved Mention1"/>
     <w:uiPriority w:val="99"/>
     <w:semiHidden/>
     <w:unhideWhenUsed/>
@@ -10144,6 +10891,28 @@
     <w:rPr>
       <w:color w:val="605E5C"/>
       <w:shd w:val="clear" w:color="auto" w:fill="E1DFDD"/>
+    </w:rPr>
+  </w:style>
+  <w:style w:type="paragraph" w:styleId="TOCHeading">
+    <w:name w:val="TOC Heading"/>
+    <w:basedOn w:val="Heading1"/>
+    <w:next w:val="Normal"/>
+    <w:uiPriority w:val="39"/>
+    <w:unhideWhenUsed/>
+    <w:qFormat/>
+    <w:rsid w:val="00890167"/>
+    <w:pPr>
+      <w:keepLines/>
+      <w:spacing w:before="240" w:line="259" w:lineRule="auto"/>
+      <w:jc w:val="left"/>
+      <w:outlineLvl w:val="9"/>
+    </w:pPr>
+    <w:rPr>
+      <w:rFonts w:ascii="Calibri Light" w:eastAsia="Times New Roman" w:hAnsi="Calibri Light"/>
+      <w:b w:val="0"/>
+      <w:bCs w:val="0"/>
+      <w:color w:val="2F5496"/>
+      <w:szCs w:val="32"/>
     </w:rPr>
   </w:style>
 </w:styles>

</xml_diff>